<commit_message>
SMir Structure added in doc
</commit_message>
<xml_diff>
--- a/Document/report.docx
+++ b/Document/report.docx
@@ -276,7 +276,6 @@
       <w:pPr>
         <w:jc w:val="center"/>
         <w:rPr>
-          <w:rFonts w:hint="cs"/>
           <w:noProof/>
           <w:sz w:val="24"/>
           <w:rtl/>
@@ -364,7 +363,6 @@
         <w:spacing w:after="0"/>
         <w:jc w:val="center"/>
         <w:rPr>
-          <w:rFonts w:hint="cs"/>
           <w:rtl/>
         </w:rPr>
       </w:pPr>
@@ -381,7 +379,7 @@
         <w:spacing w:after="0"/>
         <w:jc w:val="center"/>
         <w:rPr>
-          <w:rFonts w:ascii="B Nazanin" w:hAnsi="B Nazanin" w:hint="cs"/>
+          <w:rFonts w:ascii="B Nazanin" w:hAnsi="B Nazanin"/>
           <w:rtl/>
         </w:rPr>
       </w:pPr>
@@ -399,7 +397,6 @@
         <w:bidi/>
         <w:jc w:val="center"/>
         <w:rPr>
-          <w:rFonts w:hint="cs"/>
           <w:rtl/>
           <w:lang w:bidi="fa-IR"/>
         </w:rPr>
@@ -410,7 +407,6 @@
         <w:spacing w:before="720"/>
         <w:jc w:val="center"/>
         <w:rPr>
-          <w:rFonts w:hint="cs"/>
           <w:rtl/>
         </w:rPr>
       </w:pPr>
@@ -420,50 +416,43 @@
           <w:rtl/>
         </w:rPr>
         <w:t>پایان نامه کارشناسی</w:t>
+      </w:r>
+    </w:p>
+    <w:p/>
+    <w:p>
+      <w:pPr>
+        <w:spacing w:before="480"/>
+        <w:rPr>
+          <w:rtl/>
+        </w:rPr>
+      </w:pPr>
+      <w:r>
+        <w:rPr>
+          <w:rFonts w:hint="cs"/>
+          <w:rtl/>
+        </w:rPr>
+        <w:t>عنوان: پیاده‌سازی اتاق هوشمند</w:t>
       </w:r>
     </w:p>
     <w:p>
       <w:pPr>
         <w:rPr>
-          <w:rFonts w:hint="cs"/>
-        </w:rPr>
-      </w:pPr>
+          <w:rFonts w:asciiTheme="minorHAnsi" w:hAnsiTheme="minorHAnsi"/>
+          <w:rtl/>
+        </w:rPr>
+      </w:pPr>
+      <w:r>
+        <w:rPr>
+          <w:rFonts w:asciiTheme="minorHAnsi" w:hAnsiTheme="minorHAnsi" w:hint="cs"/>
+          <w:rtl/>
+        </w:rPr>
+        <w:t>نگارش: فاطمه ابوطالبی، محمدامین عیسايی</w:t>
+      </w:r>
     </w:p>
     <w:p>
       <w:pPr>
-        <w:spacing w:before="480"/>
-        <w:rPr>
-          <w:rFonts w:hint="cs"/>
-          <w:rtl/>
-        </w:rPr>
-      </w:pPr>
-      <w:r>
-        <w:rPr>
-          <w:rFonts w:hint="cs"/>
-          <w:rtl/>
-        </w:rPr>
-        <w:t>عنوان: پیاده‌سازی اتاق هوشمند</w:t>
-      </w:r>
-    </w:p>
-    <w:p>
-      <w:pPr>
-        <w:rPr>
-          <w:rFonts w:asciiTheme="minorHAnsi" w:hAnsiTheme="minorHAnsi" w:hint="cs"/>
-          <w:rtl/>
-        </w:rPr>
-      </w:pPr>
-      <w:r>
-        <w:rPr>
-          <w:rFonts w:asciiTheme="minorHAnsi" w:hAnsiTheme="minorHAnsi" w:hint="cs"/>
-          <w:rtl/>
-        </w:rPr>
-        <w:t>نگارش: فاطمه ابوطالبی، محمدامین عیسايی</w:t>
-      </w:r>
-    </w:p>
-    <w:p>
-      <w:pPr>
-        <w:rPr>
-          <w:rFonts w:asciiTheme="majorBidi" w:hAnsiTheme="majorBidi" w:hint="cs"/>
+        <w:rPr>
+          <w:rFonts w:asciiTheme="majorBidi" w:hAnsiTheme="majorBidi"/>
           <w:b/>
           <w:bCs/>
           <w:sz w:val="24"/>
@@ -476,7 +465,6 @@
       <w:pPr>
         <w:spacing w:before="360"/>
         <w:rPr>
-          <w:rFonts w:hint="cs"/>
           <w:rtl/>
         </w:rPr>
       </w:pPr>
@@ -507,7 +495,6 @@
         <w:spacing w:after="120"/>
         <w:ind w:left="26"/>
         <w:rPr>
-          <w:rFonts w:hint="cs"/>
           <w:rtl/>
         </w:rPr>
       </w:pPr>
@@ -554,7 +541,6 @@
       <w:pPr>
         <w:spacing w:after="120"/>
         <w:rPr>
-          <w:rFonts w:hint="cs"/>
           <w:rtl/>
         </w:rPr>
       </w:pPr>
@@ -667,7 +653,21 @@
           <w:rFonts w:hint="cs"/>
           <w:rtl/>
         </w:rPr>
-        <w:t>از استاد بزرگوارمان که با کمک‌ها و راهنمایی‌های بی‌دریغشان ما را در انجام این پروژه یاری داده‌اند، تشکر و قدردانی می‌کنیم. هم‌چنین از آقای بهنام بحیرایی که در پیش‌برد این مقاله همکاری داشتند، صمیمانه سپاس‌گزاریم.</w:t>
+        <w:t>از استاد بزرگوارمان که با کمک‌ها و راهنمایی‌های بی‌دریغشان ما را در انجام این پروژه یاری داده‌اند، تشکر و قدردانی می‌کنیم. هم‌چنین از آقای</w:t>
+      </w:r>
+      <w:r>
+        <w:rPr>
+          <w:rFonts w:hint="cs"/>
+          <w:rtl/>
+        </w:rPr>
+        <w:t xml:space="preserve"> مهندس</w:t>
+      </w:r>
+      <w:r>
+        <w:rPr>
+          <w:rFonts w:hint="cs"/>
+          <w:rtl/>
+        </w:rPr>
+        <w:t xml:space="preserve"> بهنام بحیرایی که در پیش‌برد این مقاله همکاری داشتند، صمیمانه سپاس‌گزاریم.</w:t>
       </w:r>
       <w:r>
         <w:rPr>
@@ -823,9 +823,11 @@
         </w:rPr>
         <w:t xml:space="preserve"> ۴ پایه‌ی </w:t>
       </w:r>
+      <w:proofErr w:type="spellStart"/>
       <w:r>
         <w:t>Vcc</w:t>
       </w:r>
+      <w:proofErr w:type="spellEnd"/>
       <w:r>
         <w:rPr>
           <w:rtl/>
@@ -940,16 +942,6 @@
     </w:p>
     <w:p>
       <w:pPr>
-        <w:ind w:firstLine="26"/>
-        <w:jc w:val="left"/>
-        <w:rPr>
-          <w:rtl/>
-        </w:rPr>
-      </w:pPr>
-    </w:p>
-    <w:p>
-      <w:pPr>
-        <w:ind w:firstLine="26"/>
         <w:jc w:val="left"/>
         <w:rPr>
           <w:sz w:val="18"/>
@@ -957,22 +949,18 @@
           <w:rtl/>
         </w:rPr>
       </w:pPr>
-      <w:r>
-        <w:rPr>
-          <w:sz w:val="18"/>
-          <w:szCs w:val="18"/>
-          <w:rtl/>
-        </w:rPr>
-        <w:lastRenderedPageBreak/>
-        <w:br w:type="page"/>
-      </w:r>
     </w:p>
     <w:sdt>
       <w:sdtPr>
         <w:rPr>
-          <w:rFonts w:cs="B Titr"/>
+          <w:rFonts w:ascii="Linux Libertine" w:eastAsiaTheme="minorHAnsi" w:hAnsi="Linux Libertine" w:cs="B Titr"/>
+          <w:b w:val="0"/>
+          <w:bCs w:val="0"/>
           <w:color w:val="000000" w:themeColor="text1"/>
-          <w:rtl/>
+          <w:sz w:val="28"/>
+          <w:szCs w:val="32"/>
+          <w:rtl/>
+          <w:lang w:bidi="fa-IR"/>
         </w:rPr>
         <w:id w:val="611867323"/>
         <w:docPartObj>
@@ -982,12 +970,9 @@
       </w:sdtPr>
       <w:sdtEndPr>
         <w:rPr>
-          <w:rFonts w:ascii="Linux Libertine" w:eastAsiaTheme="minorHAnsi" w:hAnsi="Linux Libertine" w:cs="B Zar"/>
+          <w:rFonts w:cs="B Zar"/>
           <w:noProof/>
           <w:color w:val="auto"/>
-          <w:sz w:val="28"/>
-          <w:szCs w:val="32"/>
-          <w:lang w:bidi="fa-IR"/>
         </w:rPr>
       </w:sdtEndPr>
       <w:sdtContent>
@@ -4766,7 +4751,6 @@
       <w:pPr>
         <w:pStyle w:val="Heading2"/>
         <w:rPr>
-          <w:rFonts w:hint="cs"/>
           <w:rtl/>
         </w:rPr>
       </w:pPr>
@@ -5000,13 +4984,14 @@
           <w:ilvl w:val="0"/>
           <w:numId w:val="9"/>
         </w:numPr>
-      </w:pPr>
-      <w:r>
-        <w:rPr>
-          <w:rFonts w:hint="cs"/>
-          <w:rtl/>
-        </w:rPr>
-        <w:t>خانه‌های هوشمند:</w:t>
+        <w:spacing w:after="0"/>
+      </w:pPr>
+      <w:r>
+        <w:rPr>
+          <w:rFonts w:hint="cs"/>
+          <w:rtl/>
+        </w:rPr>
+        <w:t>خانه‌های هوشمند</w:t>
       </w:r>
     </w:p>
     <w:p>
@@ -5079,9 +5064,11 @@
         </w:rPr>
         <w:t xml:space="preserve"> که دستگاه‌های هوشمند را کنترل می‌کند بنا شده باشد. برای مثال با استفاده از </w:t>
       </w:r>
+      <w:proofErr w:type="spellStart"/>
       <w:r>
         <w:t>Homekit</w:t>
       </w:r>
+      <w:proofErr w:type="spellEnd"/>
       <w:r>
         <w:rPr>
           <w:rFonts w:hint="cs"/>
@@ -5145,6 +5132,7 @@
           <w:ilvl w:val="0"/>
           <w:numId w:val="9"/>
         </w:numPr>
+        <w:spacing w:after="0"/>
       </w:pPr>
       <w:r>
         <w:rPr>
@@ -5190,6 +5178,7 @@
           <w:ilvl w:val="0"/>
           <w:numId w:val="9"/>
         </w:numPr>
+        <w:spacing w:after="0"/>
       </w:pPr>
       <w:r>
         <w:rPr>
@@ -5232,6 +5221,7 @@
           <w:ilvl w:val="0"/>
           <w:numId w:val="9"/>
         </w:numPr>
+        <w:spacing w:after="0"/>
       </w:pPr>
       <w:r>
         <w:rPr>
@@ -5369,7 +5359,6 @@
     <w:p>
       <w:pPr>
         <w:rPr>
-          <w:rFonts w:hint="cs"/>
           <w:rtl/>
         </w:rPr>
       </w:pPr>
@@ -5422,7 +5411,14 @@
         <w:rPr>
           <w:rFonts w:hint="eastAsia"/>
         </w:rPr>
-        <w:t>Raspberry Pi</w:t>
+        <w:t xml:space="preserve">Raspberry </w:t>
+      </w:r>
+      <w:proofErr w:type="gramStart"/>
+      <w:r>
+        <w:rPr>
+          <w:rFonts w:hint="eastAsia"/>
+        </w:rPr>
+        <w:t>Pi</w:t>
       </w:r>
       <w:r>
         <w:t xml:space="preserve"> </w:t>
@@ -5448,6 +5444,7 @@
         </w:rPr>
         <w:t>ک</w:t>
       </w:r>
+      <w:proofErr w:type="gramEnd"/>
       <w:r>
         <w:rPr>
           <w:rtl/>
@@ -9505,7 +9502,21 @@
           <w:rFonts w:hint="cs"/>
           <w:rtl/>
         </w:rPr>
-        <w:t xml:space="preserve"> (شکل ؟؟؟؟؟؟؟؟؟؟؟؟؟؟؟؟؟؟)</w:t>
+        <w:t xml:space="preserve"> (شکل </w:t>
+      </w:r>
+      <w:r>
+        <w:rPr>
+          <w:rFonts w:hint="cs"/>
+          <w:rtl/>
+        </w:rPr>
+        <w:t>۲</w:t>
+      </w:r>
+      <w:r>
+        <w:rPr>
+          <w:rFonts w:hint="cs"/>
+          <w:rtl/>
+        </w:rPr>
+        <w:t>)</w:t>
       </w:r>
     </w:p>
     <w:p>
@@ -9767,20 +9778,12 @@
     <w:p>
       <w:pPr>
         <w:rPr>
-          <w:rFonts w:ascii="IranSans" w:hAnsi="IranSans"/>
-          <w:color w:val="252525"/>
-          <w:sz w:val="20"/>
-          <w:szCs w:val="20"/>
           <w:shd w:val="clear" w:color="auto" w:fill="FFFFFF"/>
           <w:rtl/>
         </w:rPr>
       </w:pPr>
       <w:r>
         <w:rPr>
-          <w:rFonts w:ascii="IranSans" w:hAnsi="IranSans"/>
-          <w:color w:val="252525"/>
-          <w:sz w:val="20"/>
-          <w:szCs w:val="20"/>
           <w:shd w:val="clear" w:color="auto" w:fill="FFFFFF"/>
           <w:rtl/>
         </w:rPr>
@@ -9789,32 +9792,30 @@
       </w:r>
       <w:r>
         <w:rPr>
-          <w:rFonts w:ascii="IranSans" w:hAnsi="IranSans" w:hint="cs"/>
-          <w:color w:val="252525"/>
-          <w:sz w:val="20"/>
-          <w:szCs w:val="20"/>
+          <w:rFonts w:hint="cs"/>
           <w:shd w:val="clear" w:color="auto" w:fill="FFFFFF"/>
           <w:rtl/>
         </w:rPr>
-        <w:t>شکل ؟؟؟؟؟؟؟؟؟؟؟؟؟؟؟</w:t>
-      </w:r>
-      <w:r>
-        <w:rPr>
-          <w:rFonts w:ascii="IranSans" w:hAnsi="IranSans"/>
-          <w:color w:val="252525"/>
-          <w:sz w:val="20"/>
-          <w:szCs w:val="20"/>
+        <w:t xml:space="preserve">شکل </w:t>
+      </w:r>
+      <w:r>
+        <w:rPr>
+          <w:rFonts w:hint="cs"/>
           <w:shd w:val="clear" w:color="auto" w:fill="FFFFFF"/>
           <w:rtl/>
         </w:rPr>
+        <w:t>۳</w:t>
+      </w:r>
+      <w:r>
+        <w:rPr>
+          <w:shd w:val="clear" w:color="auto" w:fill="FFFFFF"/>
+          <w:rtl/>
+        </w:rPr>
         <w:t xml:space="preserve"> معرفی شده</w:t>
       </w:r>
       <w:r>
         <w:rPr>
-          <w:rFonts w:ascii="IranSans" w:hAnsi="IranSans" w:hint="cs"/>
-          <w:color w:val="252525"/>
-          <w:sz w:val="20"/>
-          <w:szCs w:val="20"/>
+          <w:rFonts w:hint="cs"/>
           <w:shd w:val="clear" w:color="auto" w:fill="FFFFFF"/>
           <w:rtl/>
         </w:rPr>
@@ -9822,10 +9823,6 @@
       </w:r>
       <w:r>
         <w:rPr>
-          <w:rFonts w:ascii="IranSans" w:hAnsi="IranSans"/>
-          <w:color w:val="252525"/>
-          <w:sz w:val="20"/>
-          <w:szCs w:val="20"/>
           <w:shd w:val="clear" w:color="auto" w:fill="FFFFFF"/>
           <w:rtl/>
         </w:rPr>
@@ -9833,10 +9830,6 @@
       </w:r>
       <w:r>
         <w:rPr>
-          <w:rFonts w:ascii="IranSans" w:hAnsi="IranSans"/>
-          <w:color w:val="252525"/>
-          <w:sz w:val="20"/>
-          <w:szCs w:val="20"/>
           <w:shd w:val="clear" w:color="auto" w:fill="FFFFFF"/>
         </w:rPr>
         <w:t>.</w:t>
@@ -9978,282 +9971,383 @@
         </w:rPr>
       </w:pPr>
       <w:r>
-        <w:rPr>
-          <w:rtl/>
-          <w:lang w:bidi="ar-SA"/>
-        </w:rPr>
         <w:lastRenderedPageBreak/>
         <mc:AlternateContent>
-          <mc:Choice Requires="wpg">
+          <mc:Choice Requires="wps">
             <w:drawing>
-              <wp:anchor distT="0" distB="0" distL="114300" distR="114300" simplePos="0" relativeHeight="251680768" behindDoc="0" locked="0" layoutInCell="1" allowOverlap="1" wp14:anchorId="77FD1ED8" wp14:editId="5D758CC1">
+              <wp:anchor distT="0" distB="0" distL="114300" distR="114300" simplePos="0" relativeHeight="251689984" behindDoc="0" locked="0" layoutInCell="1" allowOverlap="1" wp14:anchorId="680D288F" wp14:editId="05D4FEA3">
                 <wp:simplePos x="0" y="0"/>
-                <wp:positionH relativeFrom="margin">
-                  <wp:posOffset>-393065</wp:posOffset>
+                <wp:positionH relativeFrom="column">
+                  <wp:posOffset>-395605</wp:posOffset>
                 </wp:positionH>
                 <wp:positionV relativeFrom="paragraph">
-                  <wp:posOffset>317</wp:posOffset>
+                  <wp:posOffset>0</wp:posOffset>
                 </wp:positionV>
-                <wp:extent cx="6384925" cy="6390005"/>
-                <wp:effectExtent l="0" t="0" r="0" b="0"/>
+                <wp:extent cx="6384925" cy="223520"/>
+                <wp:effectExtent l="0" t="0" r="0" b="5080"/>
                 <wp:wrapTopAndBottom/>
-                <wp:docPr id="21" name="Group 21"/>
+                <wp:docPr id="37" name="Text Box 37"/>
                 <wp:cNvGraphicFramePr/>
                 <a:graphic xmlns:a="http://schemas.openxmlformats.org/drawingml/2006/main">
-                  <a:graphicData uri="http://schemas.microsoft.com/office/word/2010/wordprocessingGroup">
-                    <wpg:wgp>
-                      <wpg:cNvGrpSpPr/>
-                      <wpg:grpSpPr>
+                  <a:graphicData uri="http://schemas.microsoft.com/office/word/2010/wordprocessingShape">
+                    <wps:wsp>
+                      <wps:cNvSpPr txBox="1"/>
+                      <wps:spPr>
                         <a:xfrm>
                           <a:off x="0" y="0"/>
-                          <a:ext cx="6384925" cy="6390005"/>
-                          <a:chOff x="0" y="0"/>
-                          <a:chExt cx="6384925" cy="6390119"/>
+                          <a:ext cx="6384925" cy="223520"/>
                         </a:xfrm>
-                      </wpg:grpSpPr>
-                      <wps:wsp>
-                        <wps:cNvPr id="6" name="Text Box 6"/>
-                        <wps:cNvSpPr txBox="1"/>
-                        <wps:spPr>
-                          <a:xfrm>
-                            <a:off x="1027075" y="0"/>
-                            <a:ext cx="4324985" cy="223520"/>
-                          </a:xfrm>
-                          <a:prstGeom prst="rect">
-                            <a:avLst/>
-                          </a:prstGeom>
-                          <a:solidFill>
-                            <a:prstClr val="white"/>
-                          </a:solidFill>
-                          <a:ln>
-                            <a:noFill/>
-                          </a:ln>
-                        </wps:spPr>
-                        <wps:txbx>
-                          <w:txbxContent>
-                            <w:p>
-                              <w:pPr>
-                                <w:pStyle w:val="Caption"/>
-                                <w:bidi/>
-                              </w:pPr>
-                              <w:r>
-                                <w:rPr>
-                                  <w:rtl/>
-                                </w:rPr>
-                                <w:t xml:space="preserve">جدول </w:t>
-                              </w:r>
-                              <w:r>
-                                <w:rPr>
-                                  <w:rtl/>
-                                </w:rPr>
-                                <w:fldChar w:fldCharType="begin"/>
-                              </w:r>
-                              <w:r>
-                                <w:rPr>
-                                  <w:rtl/>
-                                </w:rPr>
-                                <w:instrText xml:space="preserve"> </w:instrText>
-                              </w:r>
-                              <w:r>
-                                <w:instrText>SEQ</w:instrText>
-                              </w:r>
-                              <w:r>
-                                <w:rPr>
-                                  <w:rtl/>
-                                </w:rPr>
-                                <w:instrText xml:space="preserve"> جدول \* </w:instrText>
-                              </w:r>
-                              <w:r>
-                                <w:instrText>ARABIC</w:instrText>
-                              </w:r>
-                              <w:r>
-                                <w:rPr>
-                                  <w:rtl/>
-                                </w:rPr>
-                                <w:instrText xml:space="preserve"> </w:instrText>
-                              </w:r>
-                              <w:r>
-                                <w:rPr>
-                                  <w:rtl/>
-                                </w:rPr>
-                                <w:fldChar w:fldCharType="separate"/>
-                              </w:r>
-                              <w:r>
-                                <w:rPr>
-                                  <w:rtl/>
-                                </w:rPr>
-                                <w:t>1</w:t>
-                              </w:r>
-                              <w:r>
-                                <w:rPr>
-                                  <w:rtl/>
-                                </w:rPr>
-                                <w:fldChar w:fldCharType="end"/>
-                              </w:r>
-                              <w:r>
-                                <w:rPr>
-                                  <w:rFonts w:hint="cs"/>
-                                  <w:rtl/>
-                                </w:rPr>
-                                <w:t xml:space="preserve"> مقایسه‌ی مدل‌های متفاوت رزبری‌پای</w:t>
-                              </w:r>
-                            </w:p>
-                          </w:txbxContent>
-                        </wps:txbx>
-                        <wps:bodyPr rot="0" spcFirstLastPara="0" vertOverflow="overflow" horzOverflow="overflow" vert="horz" wrap="square" lIns="0" tIns="0" rIns="0" bIns="0" numCol="1" spcCol="0" rtlCol="0" fromWordArt="0" anchor="t" anchorCtr="0" forceAA="0" compatLnSpc="1">
-                          <a:prstTxWarp prst="textNoShape">
-                            <a:avLst/>
-                          </a:prstTxWarp>
-                          <a:noAutofit/>
-                        </wps:bodyPr>
-                      </wps:wsp>
-                      <pic:pic xmlns:pic="http://schemas.openxmlformats.org/drawingml/2006/picture">
-                        <pic:nvPicPr>
-                          <pic:cNvPr id="5" name="Picture 5"/>
-                          <pic:cNvPicPr>
-                            <a:picLocks noChangeAspect="1"/>
-                          </pic:cNvPicPr>
-                        </pic:nvPicPr>
-                        <pic:blipFill>
-                          <a:blip r:embed="rId16" cstate="print">
-                            <a:extLst>
-                              <a:ext uri="{28A0092B-C50C-407E-A947-70E740481C1C}">
-                                <a14:useLocalDpi xmlns:a14="http://schemas.microsoft.com/office/drawing/2010/main" val="0"/>
-                              </a:ext>
-                            </a:extLst>
-                          </a:blip>
-                          <a:srcRect/>
-                          <a:stretch>
-                            <a:fillRect/>
-                          </a:stretch>
-                        </pic:blipFill>
-                        <pic:spPr bwMode="auto">
-                          <a:xfrm>
-                            <a:off x="0" y="242684"/>
-                            <a:ext cx="6384925" cy="6147435"/>
-                          </a:xfrm>
-                          <a:prstGeom prst="rect">
-                            <a:avLst/>
-                          </a:prstGeom>
+                        <a:prstGeom prst="rect">
+                          <a:avLst/>
+                        </a:prstGeom>
+                        <a:solidFill>
+                          <a:prstClr val="white"/>
+                        </a:solidFill>
+                        <a:ln>
                           <a:noFill/>
-                          <a:ln>
-                            <a:noFill/>
-                          </a:ln>
-                        </pic:spPr>
-                      </pic:pic>
-                    </wpg:wgp>
+                        </a:ln>
+                      </wps:spPr>
+                      <wps:txbx>
+                        <w:txbxContent>
+                          <w:p>
+                            <w:pPr>
+                              <w:pStyle w:val="Caption"/>
+                              <w:bidi/>
+                              <w:jc w:val="left"/>
+                              <w:rPr>
+                                <w:sz w:val="18"/>
+                                <w:szCs w:val="18"/>
+                                <w:lang w:val="fa-IR"/>
+                              </w:rPr>
+                            </w:pPr>
+                            <w:r>
+                              <w:rPr>
+                                <w:rtl/>
+                              </w:rPr>
+                              <w:t xml:space="preserve">جدول </w:t>
+                            </w:r>
+                            <w:r>
+                              <w:rPr>
+                                <w:rtl/>
+                              </w:rPr>
+                              <w:fldChar w:fldCharType="begin"/>
+                            </w:r>
+                            <w:r>
+                              <w:rPr>
+                                <w:rtl/>
+                              </w:rPr>
+                              <w:instrText xml:space="preserve"> </w:instrText>
+                            </w:r>
+                            <w:r>
+                              <w:instrText>SEQ</w:instrText>
+                            </w:r>
+                            <w:r>
+                              <w:rPr>
+                                <w:rtl/>
+                              </w:rPr>
+                              <w:instrText xml:space="preserve"> جدول \* </w:instrText>
+                            </w:r>
+                            <w:r>
+                              <w:instrText>ARABIC</w:instrText>
+                            </w:r>
+                            <w:r>
+                              <w:rPr>
+                                <w:rtl/>
+                              </w:rPr>
+                              <w:instrText xml:space="preserve"> </w:instrText>
+                            </w:r>
+                            <w:r>
+                              <w:rPr>
+                                <w:rtl/>
+                              </w:rPr>
+                              <w:fldChar w:fldCharType="separate"/>
+                            </w:r>
+                            <w:r>
+                              <w:rPr>
+                                <w:rtl/>
+                              </w:rPr>
+                              <w:t>1</w:t>
+                            </w:r>
+                            <w:r>
+                              <w:rPr>
+                                <w:rtl/>
+                              </w:rPr>
+                              <w:fldChar w:fldCharType="end"/>
+                            </w:r>
+                            <w:r>
+                              <w:rPr>
+                                <w:rFonts w:hint="cs"/>
+                                <w:rtl/>
+                              </w:rPr>
+                              <w:t xml:space="preserve"> </w:t>
+                            </w:r>
+                            <w:r>
+                              <w:rPr>
+                                <w:rtl/>
+                              </w:rPr>
+                              <w:t>مقا</w:t>
+                            </w:r>
+                            <w:r>
+                              <w:rPr>
+                                <w:rFonts w:hint="cs"/>
+                                <w:rtl/>
+                              </w:rPr>
+                              <w:t>ی</w:t>
+                            </w:r>
+                            <w:r>
+                              <w:rPr>
+                                <w:rFonts w:hint="eastAsia"/>
+                                <w:rtl/>
+                              </w:rPr>
+                              <w:t>سه‌</w:t>
+                            </w:r>
+                            <w:r>
+                              <w:rPr>
+                                <w:rFonts w:hint="cs"/>
+                                <w:rtl/>
+                              </w:rPr>
+                              <w:t>ی</w:t>
+                            </w:r>
+                            <w:r>
+                              <w:rPr>
+                                <w:rtl/>
+                              </w:rPr>
+                              <w:t xml:space="preserve"> مدل‌ها</w:t>
+                            </w:r>
+                            <w:r>
+                              <w:rPr>
+                                <w:rFonts w:hint="cs"/>
+                                <w:rtl/>
+                              </w:rPr>
+                              <w:t>ی</w:t>
+                            </w:r>
+                            <w:r>
+                              <w:rPr>
+                                <w:rtl/>
+                              </w:rPr>
+                              <w:t xml:space="preserve"> متفاوت </w:t>
+                            </w:r>
+                            <w:r>
+                              <w:t>Raspberry Pi</w:t>
+                            </w:r>
+                          </w:p>
+                        </w:txbxContent>
+                      </wps:txbx>
+                      <wps:bodyPr rot="0" spcFirstLastPara="0" vertOverflow="overflow" horzOverflow="overflow" vert="horz" wrap="square" lIns="0" tIns="0" rIns="0" bIns="0" numCol="1" spcCol="0" rtlCol="0" fromWordArt="0" anchor="t" anchorCtr="0" forceAA="0" compatLnSpc="1">
+                        <a:prstTxWarp prst="textNoShape">
+                          <a:avLst/>
+                        </a:prstTxWarp>
+                        <a:noAutofit/>
+                      </wps:bodyPr>
+                    </wps:wsp>
                   </a:graphicData>
                 </a:graphic>
+                <wp14:sizeRelV relativeFrom="margin">
+                  <wp14:pctHeight>0</wp14:pctHeight>
+                </wp14:sizeRelV>
               </wp:anchor>
             </w:drawing>
           </mc:Choice>
           <mc:Fallback>
             <w:pict>
-              <v:group w14:anchorId="77FD1ED8" id="Group 21" o:spid="_x0000_s1026" style="position:absolute;left:0;text-align:left;margin-left:-30.95pt;margin-top:0;width:502.75pt;height:503.15pt;z-index:251680768;mso-position-horizontal-relative:margin" coordsize="63849,63901" o:gfxdata="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">
-                <v:shapetype id="_x0000_t202" coordsize="21600,21600" o:spt="202" path="m,l,21600r21600,l21600,xe">
-                  <v:stroke joinstyle="miter"/>
-                  <v:path gradientshapeok="t" o:connecttype="rect"/>
-                </v:shapetype>
-                <v:shape id="Text Box 6" o:spid="_x0000_s1027" type="#_x0000_t202" style="position:absolute;left:10270;width:43250;height:2235;visibility:visible;mso-wrap-style:square;v-text-anchor:top" o:gfxdata="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" stroked="f">
-                  <v:textbox inset="0,0,0,0">
-                    <w:txbxContent>
-                      <w:p>
-                        <w:pPr>
-                          <w:pStyle w:val="Caption"/>
-                          <w:bidi/>
-                        </w:pPr>
-                        <w:r>
-                          <w:rPr>
-                            <w:rtl/>
-                          </w:rPr>
-                          <w:t xml:space="preserve">جدول </w:t>
-                        </w:r>
-                        <w:r>
-                          <w:rPr>
-                            <w:rtl/>
-                          </w:rPr>
-                          <w:fldChar w:fldCharType="begin"/>
-                        </w:r>
-                        <w:r>
-                          <w:rPr>
-                            <w:rtl/>
-                          </w:rPr>
-                          <w:instrText xml:space="preserve"> </w:instrText>
-                        </w:r>
-                        <w:r>
-                          <w:instrText>SEQ</w:instrText>
-                        </w:r>
-                        <w:r>
-                          <w:rPr>
-                            <w:rtl/>
-                          </w:rPr>
-                          <w:instrText xml:space="preserve"> جدول \* </w:instrText>
-                        </w:r>
-                        <w:r>
-                          <w:instrText>ARABIC</w:instrText>
-                        </w:r>
-                        <w:r>
-                          <w:rPr>
-                            <w:rtl/>
-                          </w:rPr>
-                          <w:instrText xml:space="preserve"> </w:instrText>
-                        </w:r>
-                        <w:r>
-                          <w:rPr>
-                            <w:rtl/>
-                          </w:rPr>
-                          <w:fldChar w:fldCharType="separate"/>
-                        </w:r>
-                        <w:r>
-                          <w:rPr>
-                            <w:rtl/>
-                          </w:rPr>
-                          <w:t>1</w:t>
-                        </w:r>
-                        <w:r>
-                          <w:rPr>
-                            <w:rtl/>
-                          </w:rPr>
-                          <w:fldChar w:fldCharType="end"/>
-                        </w:r>
-                        <w:r>
-                          <w:rPr>
-                            <w:rFonts w:hint="cs"/>
-                            <w:rtl/>
-                          </w:rPr>
-                          <w:t xml:space="preserve"> مقایسه‌ی مدل‌های متفاوت رزبری‌پای</w:t>
-                        </w:r>
-                      </w:p>
-                    </w:txbxContent>
-                  </v:textbox>
-                </v:shape>
-                <v:shapetype id="_x0000_t75" coordsize="21600,21600" o:spt="75" o:preferrelative="t" path="m@4@5l@4@11@9@11@9@5xe" filled="f" stroked="f">
-                  <v:stroke joinstyle="miter"/>
-                  <v:formulas>
-                    <v:f eqn="if lineDrawn pixelLineWidth 0"/>
-                    <v:f eqn="sum @0 1 0"/>
-                    <v:f eqn="sum 0 0 @1"/>
-                    <v:f eqn="prod @2 1 2"/>
-                    <v:f eqn="prod @3 21600 pixelWidth"/>
-                    <v:f eqn="prod @3 21600 pixelHeight"/>
-                    <v:f eqn="sum @0 0 1"/>
-                    <v:f eqn="prod @6 1 2"/>
-                    <v:f eqn="prod @7 21600 pixelWidth"/>
-                    <v:f eqn="sum @8 21600 0"/>
-                    <v:f eqn="prod @7 21600 pixelHeight"/>
-                    <v:f eqn="sum @10 21600 0"/>
-                  </v:formulas>
-                  <v:path o:extrusionok="f" gradientshapeok="t" o:connecttype="rect"/>
-                  <o:lock v:ext="edit" aspectratio="t"/>
-                </v:shapetype>
-                <v:shape id="Picture 5" o:spid="_x0000_s1028" type="#_x0000_t75" style="position:absolute;top:2426;width:63849;height:61475;visibility:visible;mso-wrap-style:square" o:gfxdata="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">
-                  <v:imagedata r:id="rId17" o:title=""/>
-                </v:shape>
-                <w10:wrap type="topAndBottom" anchorx="margin"/>
-              </v:group>
+              <v:shapetype w14:anchorId="680D288F" id="_x0000_t202" coordsize="21600,21600" o:spt="202" path="m,l,21600r21600,l21600,xe">
+                <v:stroke joinstyle="miter"/>
+                <v:path gradientshapeok="t" o:connecttype="rect"/>
+              </v:shapetype>
+              <v:shape id="Text Box 37" o:spid="_x0000_s1026" type="#_x0000_t202" style="position:absolute;left:0;text-align:left;margin-left:-31.15pt;margin-top:0;width:502.75pt;height:17.6pt;z-index:251689984;visibility:visible;mso-wrap-style:square;mso-height-percent:0;mso-wrap-distance-left:9pt;mso-wrap-distance-top:0;mso-wrap-distance-right:9pt;mso-wrap-distance-bottom:0;mso-position-horizontal:absolute;mso-position-horizontal-relative:text;mso-position-vertical:absolute;mso-position-vertical-relative:text;mso-height-percent:0;mso-height-relative:margin;v-text-anchor:top" o:gfxdata="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" stroked="f">
+                <v:textbox inset="0,0,0,0">
+                  <w:txbxContent>
+                    <w:p>
+                      <w:pPr>
+                        <w:pStyle w:val="Caption"/>
+                        <w:bidi/>
+                        <w:jc w:val="left"/>
+                        <w:rPr>
+                          <w:sz w:val="18"/>
+                          <w:szCs w:val="18"/>
+                          <w:lang w:val="fa-IR"/>
+                        </w:rPr>
+                      </w:pPr>
+                      <w:r>
+                        <w:rPr>
+                          <w:rtl/>
+                        </w:rPr>
+                        <w:t xml:space="preserve">جدول </w:t>
+                      </w:r>
+                      <w:r>
+                        <w:rPr>
+                          <w:rtl/>
+                        </w:rPr>
+                        <w:fldChar w:fldCharType="begin"/>
+                      </w:r>
+                      <w:r>
+                        <w:rPr>
+                          <w:rtl/>
+                        </w:rPr>
+                        <w:instrText xml:space="preserve"> </w:instrText>
+                      </w:r>
+                      <w:r>
+                        <w:instrText>SEQ</w:instrText>
+                      </w:r>
+                      <w:r>
+                        <w:rPr>
+                          <w:rtl/>
+                        </w:rPr>
+                        <w:instrText xml:space="preserve"> جدول \* </w:instrText>
+                      </w:r>
+                      <w:r>
+                        <w:instrText>ARABIC</w:instrText>
+                      </w:r>
+                      <w:r>
+                        <w:rPr>
+                          <w:rtl/>
+                        </w:rPr>
+                        <w:instrText xml:space="preserve"> </w:instrText>
+                      </w:r>
+                      <w:r>
+                        <w:rPr>
+                          <w:rtl/>
+                        </w:rPr>
+                        <w:fldChar w:fldCharType="separate"/>
+                      </w:r>
+                      <w:r>
+                        <w:rPr>
+                          <w:rtl/>
+                        </w:rPr>
+                        <w:t>1</w:t>
+                      </w:r>
+                      <w:r>
+                        <w:rPr>
+                          <w:rtl/>
+                        </w:rPr>
+                        <w:fldChar w:fldCharType="end"/>
+                      </w:r>
+                      <w:r>
+                        <w:rPr>
+                          <w:rFonts w:hint="cs"/>
+                          <w:rtl/>
+                        </w:rPr>
+                        <w:t xml:space="preserve"> </w:t>
+                      </w:r>
+                      <w:r>
+                        <w:rPr>
+                          <w:rtl/>
+                        </w:rPr>
+                        <w:t>مقا</w:t>
+                      </w:r>
+                      <w:r>
+                        <w:rPr>
+                          <w:rFonts w:hint="cs"/>
+                          <w:rtl/>
+                        </w:rPr>
+                        <w:t>ی</w:t>
+                      </w:r>
+                      <w:r>
+                        <w:rPr>
+                          <w:rFonts w:hint="eastAsia"/>
+                          <w:rtl/>
+                        </w:rPr>
+                        <w:t>سه‌</w:t>
+                      </w:r>
+                      <w:r>
+                        <w:rPr>
+                          <w:rFonts w:hint="cs"/>
+                          <w:rtl/>
+                        </w:rPr>
+                        <w:t>ی</w:t>
+                      </w:r>
+                      <w:r>
+                        <w:rPr>
+                          <w:rtl/>
+                        </w:rPr>
+                        <w:t xml:space="preserve"> مدل‌ها</w:t>
+                      </w:r>
+                      <w:r>
+                        <w:rPr>
+                          <w:rFonts w:hint="cs"/>
+                          <w:rtl/>
+                        </w:rPr>
+                        <w:t>ی</w:t>
+                      </w:r>
+                      <w:r>
+                        <w:rPr>
+                          <w:rtl/>
+                        </w:rPr>
+                        <w:t xml:space="preserve"> متفاوت </w:t>
+                      </w:r>
+                      <w:r>
+                        <w:t>Raspberry Pi</w:t>
+                      </w:r>
+                    </w:p>
+                  </w:txbxContent>
+                </v:textbox>
+                <w10:wrap type="topAndBottom"/>
+              </v:shape>
             </w:pict>
           </mc:Fallback>
         </mc:AlternateContent>
+      </w:r>
+      <w:r>
+        <w:rPr>
+          <w:rtl/>
+          <w:lang w:val="fa-IR"/>
+        </w:rPr>
+        <w:drawing>
+          <wp:anchor distT="0" distB="0" distL="114300" distR="114300" simplePos="0" relativeHeight="251680768" behindDoc="0" locked="0" layoutInCell="1" allowOverlap="1" wp14:anchorId="33EF7049" wp14:editId="585E5A83">
+            <wp:simplePos x="0" y="0"/>
+            <wp:positionH relativeFrom="column">
+              <wp:posOffset>-395287</wp:posOffset>
+            </wp:positionH>
+            <wp:positionV relativeFrom="paragraph">
+              <wp:posOffset>242363</wp:posOffset>
+            </wp:positionV>
+            <wp:extent cx="6384925" cy="6147325"/>
+            <wp:effectExtent l="0" t="0" r="0" b="6350"/>
+            <wp:wrapTopAndBottom/>
+            <wp:docPr id="5" name="Picture 5"/>
+            <wp:cNvGraphicFramePr>
+              <a:graphicFrameLocks xmlns:a="http://schemas.openxmlformats.org/drawingml/2006/main" noChangeAspect="1"/>
+            </wp:cNvGraphicFramePr>
+            <a:graphic xmlns:a="http://schemas.openxmlformats.org/drawingml/2006/main">
+              <a:graphicData uri="http://schemas.openxmlformats.org/drawingml/2006/picture">
+                <pic:pic xmlns:pic="http://schemas.openxmlformats.org/drawingml/2006/picture">
+                  <pic:nvPicPr>
+                    <pic:cNvPr id="5" name="Picture 5"/>
+                    <pic:cNvPicPr>
+                      <a:picLocks noChangeAspect="1"/>
+                    </pic:cNvPicPr>
+                  </pic:nvPicPr>
+                  <pic:blipFill>
+                    <a:blip r:embed="rId16" cstate="print">
+                      <a:extLst>
+                        <a:ext uri="{28A0092B-C50C-407E-A947-70E740481C1C}">
+                          <a14:useLocalDpi xmlns:a14="http://schemas.microsoft.com/office/drawing/2010/main" val="0"/>
+                        </a:ext>
+                      </a:extLst>
+                    </a:blip>
+                    <a:srcRect/>
+                    <a:stretch>
+                      <a:fillRect/>
+                    </a:stretch>
+                  </pic:blipFill>
+                  <pic:spPr bwMode="auto">
+                    <a:xfrm>
+                      <a:off x="0" y="0"/>
+                      <a:ext cx="6384925" cy="6147325"/>
+                    </a:xfrm>
+                    <a:prstGeom prst="rect">
+                      <a:avLst/>
+                    </a:prstGeom>
+                    <a:noFill/>
+                    <a:ln>
+                      <a:noFill/>
+                    </a:ln>
+                  </pic:spPr>
+                </pic:pic>
+              </a:graphicData>
+            </a:graphic>
+          </wp:anchor>
+        </w:drawing>
       </w:r>
       <w:r>
         <w:rPr>
@@ -10538,7 +10632,7 @@
         </w:rPr>
         <w:t xml:space="preserve"> </w:t>
       </w:r>
-      <w:hyperlink r:id="rId18" w:tgtFrame="_blank" w:history="1">
+      <w:hyperlink r:id="rId17" w:tgtFrame="_blank" w:history="1">
         <w:r>
           <w:rPr>
             <w:rStyle w:val="Hyperlink"/>
@@ -10851,7 +10945,23 @@
           <w:color w:val="000000" w:themeColor="text1"/>
           <w:shd w:val="clear" w:color="auto" w:fill="FFFFFF"/>
         </w:rPr>
-        <w:t xml:space="preserve"> Xfce </w:t>
+        <w:t xml:space="preserve"> </w:t>
+      </w:r>
+      <w:proofErr w:type="spellStart"/>
+      <w:r>
+        <w:rPr>
+          <w:color w:val="000000" w:themeColor="text1"/>
+          <w:shd w:val="clear" w:color="auto" w:fill="FFFFFF"/>
+        </w:rPr>
+        <w:t>Xfce</w:t>
+      </w:r>
+      <w:proofErr w:type="spellEnd"/>
+      <w:r>
+        <w:rPr>
+          <w:color w:val="000000" w:themeColor="text1"/>
+          <w:shd w:val="clear" w:color="auto" w:fill="FFFFFF"/>
+        </w:rPr>
+        <w:t xml:space="preserve"> </w:t>
       </w:r>
       <w:r>
         <w:rPr>
@@ -11116,9 +11226,11 @@
         </w:rPr>
         <w:t xml:space="preserve"> توسط یکی از توسعه‌دهندگان به صورت غیر رسمی ارائه شده است. آخرین نسخه آن اندروید ۷ </w:t>
       </w:r>
+      <w:proofErr w:type="spellStart"/>
       <w:r>
         <w:t>Noughat</w:t>
       </w:r>
+      <w:proofErr w:type="spellEnd"/>
       <w:r>
         <w:rPr>
           <w:rtl/>
@@ -11474,9 +11586,11 @@
           <w:rtl/>
         </w:rPr>
       </w:pPr>
+      <w:proofErr w:type="spellStart"/>
       <w:r>
         <w:t>RaspBMC</w:t>
       </w:r>
+      <w:proofErr w:type="spellEnd"/>
     </w:p>
     <w:p>
       <w:pPr>
@@ -11492,9 +11606,11 @@
         </w:rPr>
         <w:t xml:space="preserve">سیستم عامل گنو/لینوکسی </w:t>
       </w:r>
+      <w:proofErr w:type="spellStart"/>
       <w:r>
         <w:t>RaspBMC</w:t>
       </w:r>
+      <w:proofErr w:type="spellEnd"/>
       <w:r>
         <w:rPr>
           <w:rtl/>
@@ -11693,9 +11809,11 @@
         </w:rPr>
         <w:t xml:space="preserve"> </w:t>
       </w:r>
+      <w:proofErr w:type="spellStart"/>
       <w:r>
         <w:t>RaspBMC</w:t>
       </w:r>
+      <w:proofErr w:type="spellEnd"/>
       <w:r>
         <w:rPr>
           <w:rtl/>
@@ -11812,9 +11930,11 @@
       <w:pPr>
         <w:pStyle w:val="Heading4"/>
       </w:pPr>
+      <w:proofErr w:type="spellStart"/>
       <w:r>
         <w:t>Retropie</w:t>
       </w:r>
+      <w:proofErr w:type="spellEnd"/>
     </w:p>
     <w:p>
       <w:pPr>
@@ -11843,12 +11963,14 @@
         </w:rPr>
         <w:t xml:space="preserve"> به یک کنسول بازی کامل می‌باشد. این سیستم‌عامل نیز بر پایه‌ی دبیان است و آخرین نسخه از آن حدود ۲ گیگابایت حجم دارد. </w:t>
       </w:r>
+      <w:proofErr w:type="spellStart"/>
       <w:r>
         <w:rPr>
           <w:shd w:val="clear" w:color="auto" w:fill="FFFFFF"/>
         </w:rPr>
         <w:t>Retropie</w:t>
       </w:r>
+      <w:proofErr w:type="spellEnd"/>
       <w:r>
         <w:rPr>
           <w:shd w:val="clear" w:color="auto" w:fill="FFFFFF"/>
@@ -11881,27 +12003,30 @@
         <w:rPr>
           <w:shd w:val="clear" w:color="auto" w:fill="FFFFFF"/>
         </w:rPr>
-        <w:t xml:space="preserve"> Playstation </w:t>
-      </w:r>
+        <w:t xml:space="preserve"> </w:t>
+      </w:r>
+      <w:proofErr w:type="spellStart"/>
       <w:r>
         <w:rPr>
           <w:shd w:val="clear" w:color="auto" w:fill="FFFFFF"/>
-          <w:rtl/>
-        </w:rPr>
-        <w:t>و</w:t>
-      </w:r>
-      <w:r>
-        <w:rPr>
+        </w:rPr>
+        <w:t>Playstation</w:t>
+      </w:r>
+      <w:proofErr w:type="spellEnd"/>
+      <w:r>
+        <w:rPr>
+          <w:rFonts w:hint="cs"/>
           <w:shd w:val="clear" w:color="auto" w:fill="FFFFFF"/>
-        </w:rPr>
-        <w:t xml:space="preserve"> Xbox </w:t>
-      </w:r>
+          <w:rtl/>
+        </w:rPr>
+        <w:t xml:space="preserve"> و</w:t>
+      </w:r>
+      <w:proofErr w:type="gramStart"/>
       <w:r>
         <w:rPr>
           <w:shd w:val="clear" w:color="auto" w:fill="FFFFFF"/>
-          <w:rtl/>
-        </w:rPr>
-        <w:t>نیز پشتیبانی می</w:t>
+        </w:rPr>
+        <w:t xml:space="preserve">Xbox </w:t>
       </w:r>
       <w:r>
         <w:rPr>
@@ -11909,6 +12034,29 @@
           <w:shd w:val="clear" w:color="auto" w:fill="FFFFFF"/>
           <w:rtl/>
         </w:rPr>
+        <w:t xml:space="preserve"> </w:t>
+      </w:r>
+      <w:r>
+        <w:rPr>
+          <w:shd w:val="clear" w:color="auto" w:fill="FFFFFF"/>
+          <w:rtl/>
+        </w:rPr>
+        <w:t>نیز</w:t>
+      </w:r>
+      <w:proofErr w:type="gramEnd"/>
+      <w:r>
+        <w:rPr>
+          <w:shd w:val="clear" w:color="auto" w:fill="FFFFFF"/>
+          <w:rtl/>
+        </w:rPr>
+        <w:t xml:space="preserve"> پشتیبانی می</w:t>
+      </w:r>
+      <w:r>
+        <w:rPr>
+          <w:rFonts w:hint="cs"/>
+          <w:shd w:val="clear" w:color="auto" w:fill="FFFFFF"/>
+          <w:rtl/>
+        </w:rPr>
         <w:t>‌</w:t>
       </w:r>
       <w:r>
@@ -11918,6 +12066,7 @@
         </w:rPr>
         <w:t xml:space="preserve">کند. پکیج‌های مختلفی از شبیه‌سازهای بازی بر روی </w:t>
       </w:r>
+      <w:proofErr w:type="spellStart"/>
       <w:r>
         <w:rPr>
           <w:shd w:val="clear" w:color="auto" w:fill="FFFFFF"/>
@@ -11925,6 +12074,7 @@
         <w:lastRenderedPageBreak/>
         <w:t>Retropie</w:t>
       </w:r>
+      <w:proofErr w:type="spellEnd"/>
       <w:r>
         <w:rPr>
           <w:shd w:val="clear" w:color="auto" w:fill="FFFFFF"/>
@@ -12211,7 +12361,15 @@
         <w:t>این سیستم‌عامل مانند</w:t>
       </w:r>
       <w:r>
-        <w:t xml:space="preserve"> Retropie </w:t>
+        <w:t xml:space="preserve"> </w:t>
+      </w:r>
+      <w:proofErr w:type="spellStart"/>
+      <w:r>
+        <w:t>Retropie</w:t>
+      </w:r>
+      <w:proofErr w:type="spellEnd"/>
+      <w:r>
+        <w:t xml:space="preserve"> </w:t>
       </w:r>
       <w:r>
         <w:rPr>
@@ -12220,7 +12378,15 @@
         <w:t>بوده؛ اما با قابلیت‌ها و حجم کم‌تر. سرعت رابط کاربری آن نیز کمی از</w:t>
       </w:r>
       <w:r>
-        <w:t xml:space="preserve"> Retropie </w:t>
+        <w:t xml:space="preserve"> </w:t>
+      </w:r>
+      <w:proofErr w:type="spellStart"/>
+      <w:r>
+        <w:t>Retropie</w:t>
+      </w:r>
+      <w:proofErr w:type="spellEnd"/>
+      <w:r>
+        <w:t xml:space="preserve"> </w:t>
       </w:r>
       <w:r>
         <w:rPr>
@@ -12392,8 +12558,13 @@
         </w:rPr>
         <w:t xml:space="preserve"> و </w:t>
       </w:r>
-      <w:r>
-        <w:t>Minnowboard Max</w:t>
+      <w:proofErr w:type="spellStart"/>
+      <w:r>
+        <w:t>Minnowboard</w:t>
+      </w:r>
+      <w:proofErr w:type="spellEnd"/>
+      <w:r>
+        <w:t xml:space="preserve"> Max</w:t>
       </w:r>
       <w:r>
         <w:rPr>
@@ -12460,6 +12631,7 @@
           <w:rtl/>
         </w:rPr>
       </w:pPr>
+      <w:proofErr w:type="spellStart"/>
       <w:r>
         <w:rPr>
           <w:rStyle w:val="Strong"/>
@@ -12468,6 +12640,7 @@
         </w:rPr>
         <w:t>PiNet</w:t>
       </w:r>
+      <w:proofErr w:type="spellEnd"/>
     </w:p>
     <w:p>
       <w:pPr>
@@ -12492,9 +12665,11 @@
         </w:rPr>
         <w:t xml:space="preserve"> به عنوان سیستم مرکزی با سیستم عامل پای نت </w:t>
       </w:r>
+      <w:proofErr w:type="spellStart"/>
       <w:r>
         <w:t>PiNet</w:t>
       </w:r>
+      <w:proofErr w:type="spellEnd"/>
       <w:r>
         <w:rPr>
           <w:rtl/>
@@ -12510,9 +12685,11 @@
         </w:rPr>
         <w:t xml:space="preserve"> در کلاس درس به آن متصل می‌شوند. هر دانش آموز دارای نام کاربری و گذر واژه خواهد بود. با این روش فعالیت‌‌های کلیه دانش آموزان قابل ردیابی است. همچنین طراحی سیستم عامل پای نت </w:t>
       </w:r>
+      <w:proofErr w:type="spellStart"/>
       <w:r>
         <w:t>PiNet</w:t>
       </w:r>
+      <w:proofErr w:type="spellEnd"/>
       <w:r>
         <w:rPr>
           <w:rtl/>
@@ -12546,66 +12723,199 @@
       </w:r>
     </w:p>
     <w:p>
-      <w:pPr>
+      <w:r>
+        <w:rPr>
+          <w:rtl/>
+        </w:rPr>
+        <w:t xml:space="preserve">پیشنهاد بنیاد </w:t>
+      </w:r>
+      <w:r>
+        <w:t>Raspberry Pi</w:t>
+      </w:r>
+      <w:r>
+        <w:rPr>
+          <w:rtl/>
+        </w:rPr>
+        <w:t xml:space="preserve"> برای تازه کارها استفاده از سیستم عامل نوبز </w:t>
+      </w:r>
+      <w:r>
+        <w:t>Noobs</w:t>
+      </w:r>
+      <w:r>
+        <w:rPr>
+          <w:rtl/>
+        </w:rPr>
+        <w:t xml:space="preserve"> است. این سیستم عامل سبک و سریع است. نوبز </w:t>
+      </w:r>
+      <w:r>
+        <w:t>Noobs</w:t>
+      </w:r>
+      <w:r>
+        <w:rPr>
+          <w:rtl/>
+        </w:rPr>
+        <w:t xml:space="preserve"> مخفف</w:t>
+      </w:r>
+      <w:r>
+        <w:rPr>
+          <w:rFonts w:ascii="Cambria" w:hAnsi="Cambria" w:cs="Cambria" w:hint="cs"/>
+          <w:rtl/>
+        </w:rPr>
+        <w:t> </w:t>
+      </w:r>
+      <w:r>
+        <w:t>New Out Of Box Software</w:t>
+      </w:r>
+      <w:r>
+        <w:rPr>
+          <w:rtl/>
+        </w:rPr>
+        <w:t xml:space="preserve"> می‌باشد. نصب نوبز بسیار ساده است و پس از نصب آن می‌توان عامل‌های مورد نظر را از لیست انتخاب کرد تا خودشان اتوماتیک نصب شوند. به عبارتی یک رابط برای نصب سیستم عامل‌های دیگر است.</w:t>
+      </w:r>
+    </w:p>
+    <w:p>
+      <w:pPr>
+        <w:keepNext/>
+        <w:jc w:val="center"/>
+      </w:pPr>
+      <w:r>
+        <w:rPr>
+          <w:noProof/>
+        </w:rPr>
+        <w:drawing>
+          <wp:inline distT="0" distB="0" distL="0" distR="0" wp14:anchorId="7ACFAE0E" wp14:editId="403EC061">
+            <wp:extent cx="5729605" cy="4215130"/>
+            <wp:effectExtent l="0" t="0" r="4445" b="0"/>
+            <wp:docPr id="36" name="Picture 36"/>
+            <wp:cNvGraphicFramePr>
+              <a:graphicFrameLocks xmlns:a="http://schemas.openxmlformats.org/drawingml/2006/main" noChangeAspect="1"/>
+            </wp:cNvGraphicFramePr>
+            <a:graphic xmlns:a="http://schemas.openxmlformats.org/drawingml/2006/main">
+              <a:graphicData uri="http://schemas.openxmlformats.org/drawingml/2006/picture">
+                <pic:pic xmlns:pic="http://schemas.openxmlformats.org/drawingml/2006/picture">
+                  <pic:nvPicPr>
+                    <pic:cNvPr id="0" name="Picture 2"/>
+                    <pic:cNvPicPr>
+                      <a:picLocks noChangeAspect="1" noChangeArrowheads="1"/>
+                    </pic:cNvPicPr>
+                  </pic:nvPicPr>
+                  <pic:blipFill>
+                    <a:blip r:embed="rId18" cstate="print">
+                      <a:extLst>
+                        <a:ext uri="{28A0092B-C50C-407E-A947-70E740481C1C}">
+                          <a14:useLocalDpi xmlns:a14="http://schemas.microsoft.com/office/drawing/2010/main" val="0"/>
+                        </a:ext>
+                      </a:extLst>
+                    </a:blip>
+                    <a:srcRect/>
+                    <a:stretch>
+                      <a:fillRect/>
+                    </a:stretch>
+                  </pic:blipFill>
+                  <pic:spPr bwMode="auto">
+                    <a:xfrm>
+                      <a:off x="0" y="0"/>
+                      <a:ext cx="5729605" cy="4215130"/>
+                    </a:xfrm>
+                    <a:prstGeom prst="rect">
+                      <a:avLst/>
+                    </a:prstGeom>
+                    <a:noFill/>
+                    <a:ln>
+                      <a:noFill/>
+                    </a:ln>
+                  </pic:spPr>
+                </pic:pic>
+              </a:graphicData>
+            </a:graphic>
+          </wp:inline>
+        </w:drawing>
+      </w:r>
+    </w:p>
+    <w:p>
+      <w:pPr>
+        <w:pStyle w:val="Caption"/>
+        <w:bidi/>
+      </w:pPr>
+      <w:r>
+        <w:rPr>
+          <w:rFonts w:hint="eastAsia"/>
+          <w:rtl/>
+        </w:rPr>
+        <w:t>شکل</w:t>
+      </w:r>
+      <w:r>
+        <w:rPr>
+          <w:rtl/>
+        </w:rPr>
+        <w:t xml:space="preserve"> </w:t>
+      </w:r>
+      <w:r>
+        <w:rPr>
+          <w:rtl/>
+        </w:rPr>
+        <w:fldChar w:fldCharType="begin"/>
+      </w:r>
+      <w:r>
+        <w:rPr>
+          <w:rtl/>
+        </w:rPr>
+        <w:instrText xml:space="preserve"> </w:instrText>
+      </w:r>
+      <w:r>
+        <w:instrText>SEQ</w:instrText>
+      </w:r>
+      <w:r>
+        <w:rPr>
+          <w:rtl/>
+        </w:rPr>
+        <w:instrText xml:space="preserve"> شکل \* </w:instrText>
+      </w:r>
+      <w:r>
+        <w:instrText>ARABIC</w:instrText>
+      </w:r>
+      <w:r>
+        <w:rPr>
+          <w:rtl/>
+        </w:rPr>
+        <w:instrText xml:space="preserve"> </w:instrText>
+      </w:r>
+      <w:r>
+        <w:rPr>
+          <w:rtl/>
+        </w:rPr>
+        <w:fldChar w:fldCharType="separate"/>
+      </w:r>
+      <w:r>
+        <w:rPr>
+          <w:rtl/>
+        </w:rPr>
+        <w:t>4</w:t>
+      </w:r>
+      <w:r>
+        <w:rPr>
+          <w:rtl/>
+        </w:rPr>
+        <w:fldChar w:fldCharType="end"/>
+      </w:r>
+      <w:r>
+        <w:rPr>
+          <w:rFonts w:hint="cs"/>
+          <w:rtl/>
+        </w:rPr>
+        <w:t xml:space="preserve"> لوگوی برخی از سیستم‌عامل‌های مخصوص </w:t>
+      </w:r>
+      <w:r>
+        <w:t>Raspberry Pi</w:t>
+      </w:r>
+    </w:p>
+    <w:p>
+      <w:pPr>
+        <w:jc w:val="center"/>
         <w:rPr>
           <w:sz w:val="24"/>
           <w:szCs w:val="24"/>
-          <w:rtl/>
-        </w:rPr>
-      </w:pPr>
-      <w:r>
-        <w:rPr>
-          <w:rtl/>
-        </w:rPr>
-        <w:t xml:space="preserve">پیشنهاد بنیاد </w:t>
-      </w:r>
-      <w:r>
-        <w:t>Raspberry Pi</w:t>
-      </w:r>
-      <w:r>
-        <w:rPr>
-          <w:rtl/>
-        </w:rPr>
-        <w:t xml:space="preserve"> برای تازه کارها استفاده از سیستم عامل نوبز </w:t>
-      </w:r>
-      <w:r>
-        <w:t>Noobs</w:t>
-      </w:r>
-      <w:r>
-        <w:rPr>
-          <w:rtl/>
-        </w:rPr>
-        <w:t xml:space="preserve"> است. این سیستم عامل سبک و سریع است. نوبز </w:t>
-      </w:r>
-      <w:r>
-        <w:t>Noobs</w:t>
-      </w:r>
-      <w:r>
-        <w:rPr>
-          <w:rtl/>
-        </w:rPr>
-        <w:t xml:space="preserve"> مخفف</w:t>
-      </w:r>
-      <w:r>
-        <w:rPr>
-          <w:rFonts w:ascii="Cambria" w:hAnsi="Cambria" w:cs="Cambria" w:hint="cs"/>
-          <w:rtl/>
-        </w:rPr>
-        <w:t> </w:t>
-      </w:r>
-      <w:r>
-        <w:t>New Out Of Box Software</w:t>
-      </w:r>
-      <w:r>
-        <w:rPr>
-          <w:rtl/>
-        </w:rPr>
-        <w:t xml:space="preserve"> می‌باشد. نصب نوبز بسیار ساده است و پس از نصب آن می‌توان عامل‌های مورد نظر را از لیست انتخاب کرد تا خودشان اتوماتیک نصب شوند. به عبارتی یک رابط برای نصب سیستم عامل‌های دیگر است.</w:t>
-      </w:r>
-    </w:p>
-    <w:p>
-      <w:pPr>
-        <w:pStyle w:val="Heading2"/>
+        </w:rPr>
       </w:pPr>
       <w:r>
         <w:br w:type="page"/>
@@ -12626,8 +12936,6 @@
       <w:bookmarkEnd w:id="7"/>
     </w:p>
     <w:p>
-      <w:bookmarkStart w:id="8" w:name="_GoBack"/>
-      <w:bookmarkEnd w:id="8"/>
       <w:r>
         <w:t>ESP</w:t>
       </w:r>
@@ -12832,7 +13140,21 @@
           <w:rFonts w:hint="cs"/>
           <w:rtl/>
         </w:rPr>
-        <w:t xml:space="preserve"> ابعاد کوچکی داشته و به نسبت دیگر مدل‌ها ارزان‌تر است. دارای ۸ پایه بوده (شکل ؟؟؟؟؟؟؟؟؟؟؟؟؟؟) و به راحتی در بازار ایران یافت می‌شود.</w:t>
+        <w:t xml:space="preserve"> ابعاد کوچکی داشته و به نسبت دیگر مدل‌ها ارزان‌تر است. دارای ۸ پایه بوده (شکل </w:t>
+      </w:r>
+      <w:r>
+        <w:rPr>
+          <w:rFonts w:hint="cs"/>
+          <w:rtl/>
+        </w:rPr>
+        <w:t>۵</w:t>
+      </w:r>
+      <w:r>
+        <w:rPr>
+          <w:rFonts w:hint="cs"/>
+          <w:rtl/>
+        </w:rPr>
+        <w:t>) و به راحتی در بازار ایران یافت می‌شود.</w:t>
       </w:r>
     </w:p>
     <w:p>
@@ -12845,7 +13167,7 @@
           <w:noProof/>
         </w:rPr>
         <w:drawing>
-          <wp:inline distT="0" distB="0" distL="0" distR="0" wp14:anchorId="0C8D03F4" wp14:editId="4C2FE2F8">
+          <wp:inline distT="0" distB="0" distL="0" distR="0" wp14:anchorId="0C8D03F4" wp14:editId="42671E95">
             <wp:extent cx="2733033" cy="2667844"/>
             <wp:effectExtent l="0" t="0" r="0" b="0"/>
             <wp:docPr id="26" name="Picture 26"/>
@@ -12905,7 +13227,7 @@
           <w:rtl/>
         </w:rPr>
       </w:pPr>
-      <w:bookmarkStart w:id="9" w:name="_Toc16499308"/>
+      <w:bookmarkStart w:id="8" w:name="_Toc16499308"/>
       <w:r>
         <w:rPr>
           <w:rFonts w:hint="eastAsia"/>
@@ -12959,7 +13281,7 @@
         <w:rPr>
           <w:rtl/>
         </w:rPr>
-        <w:t>4</w:t>
+        <w:t>5</w:t>
       </w:r>
       <w:r>
         <w:rPr>
@@ -12976,59 +13298,99 @@
       </w:r>
       <w:r>
         <w:t>ESP8266-01</w:t>
+      </w:r>
+      <w:bookmarkEnd w:id="8"/>
+    </w:p>
+    <w:p>
+      <w:pPr>
+        <w:rPr>
+          <w:rtl/>
+        </w:rPr>
+      </w:pPr>
+      <w:r>
+        <w:rPr>
+          <w:rFonts w:hint="cs"/>
+          <w:rtl/>
+        </w:rPr>
+        <w:lastRenderedPageBreak/>
+        <w:t xml:space="preserve">در این پروژه قصد داریم با استفاده از یک مودم و پروتکل </w:t>
+      </w:r>
+      <w:r>
+        <w:t>MQTT</w:t>
+      </w:r>
+      <w:r>
+        <w:rPr>
+          <w:rFonts w:hint="cs"/>
+          <w:rtl/>
+        </w:rPr>
+        <w:t xml:space="preserve"> اطلاعات را از </w:t>
+      </w:r>
+      <w:r>
+        <w:rPr>
+          <w:rFonts w:hint="cs"/>
+        </w:rPr>
+        <w:t>Raspberry Pi</w:t>
+      </w:r>
+      <w:r>
+        <w:rPr>
+          <w:rFonts w:hint="cs"/>
+          <w:rtl/>
+        </w:rPr>
+        <w:t xml:space="preserve"> به شبکه‌ی محلی</w:t>
+      </w:r>
+      <w:r>
+        <w:rPr>
+          <w:rStyle w:val="FootnoteReference"/>
+          <w:rtl/>
+        </w:rPr>
+        <w:footnoteReference w:id="22"/>
+      </w:r>
+      <w:r>
+        <w:rPr>
+          <w:rFonts w:hint="cs"/>
+          <w:rtl/>
+        </w:rPr>
+        <w:t xml:space="preserve"> منتقل کرده و </w:t>
+      </w:r>
+      <w:r>
+        <w:t>ESP</w:t>
+      </w:r>
+      <w:r>
+        <w:rPr>
+          <w:rFonts w:hint="cs"/>
+          <w:rtl/>
+        </w:rPr>
+        <w:t xml:space="preserve"> از شبکه دریافت کرده و اطلاعات را از طریق </w:t>
+      </w:r>
+      <w:r>
+        <w:t>GPIO</w:t>
+      </w:r>
+      <w:r>
+        <w:rPr>
+          <w:rFonts w:hint="cs"/>
+          <w:rtl/>
+        </w:rPr>
+        <w:t xml:space="preserve"> به دستگاه متصل به آن می‌دهد. (دقت شود که این پروژه مبنی بر شبکه‌ی محلی است و از اینترنت استفاده‌ای نمی‌کند). </w:t>
+      </w:r>
+    </w:p>
+    <w:p>
+      <w:pPr>
+        <w:pStyle w:val="Heading3"/>
+        <w:rPr>
+          <w:rtl/>
+        </w:rPr>
+      </w:pPr>
+      <w:bookmarkStart w:id="9" w:name="_Toc16503555"/>
+      <w:r>
+        <w:rPr>
+          <w:rFonts w:hint="cs"/>
+          <w:rtl/>
+        </w:rPr>
+        <w:t>برنامه‌ریزی</w:t>
       </w:r>
       <w:bookmarkEnd w:id="9"/>
     </w:p>
     <w:p>
-      <w:pPr>
-        <w:rPr>
-          <w:rtl/>
-        </w:rPr>
-      </w:pPr>
-      <w:r>
-        <w:rPr>
-          <w:rFonts w:hint="cs"/>
-          <w:rtl/>
-        </w:rPr>
-        <w:t xml:space="preserve">در این پروژه قصد داریم با استفاده از یک مودم و پروتکل </w:t>
-      </w:r>
-      <w:r>
-        <w:t>MQTT</w:t>
-      </w:r>
-      <w:r>
-        <w:rPr>
-          <w:rFonts w:hint="cs"/>
-          <w:rtl/>
-        </w:rPr>
-        <w:t xml:space="preserve"> اطلاعات را از </w:t>
-      </w:r>
-      <w:r>
-        <w:rPr>
-          <w:rFonts w:hint="cs"/>
-        </w:rPr>
-        <w:t>Raspberry Pi</w:t>
-      </w:r>
-      <w:r>
-        <w:rPr>
-          <w:rFonts w:hint="cs"/>
-          <w:rtl/>
-        </w:rPr>
-        <w:t xml:space="preserve"> به شبکه‌ی محلی</w:t>
-      </w:r>
-      <w:r>
-        <w:rPr>
-          <w:rStyle w:val="FootnoteReference"/>
-          <w:rtl/>
-        </w:rPr>
-        <w:footnoteReference w:id="22"/>
-      </w:r>
-      <w:r>
-        <w:rPr>
-          <w:rFonts w:hint="cs"/>
-          <w:rtl/>
-        </w:rPr>
-        <w:t xml:space="preserve"> منتقل کرده و </w:t>
-      </w:r>
       <w:r>
         <w:t>ESP</w:t>
       </w:r>
@@ -13037,10 +13399,31 @@
           <w:rFonts w:hint="cs"/>
           <w:rtl/>
         </w:rPr>
-        <w:t xml:space="preserve"> از شبکه دریافت کرده و اطلاعات را از طریق </w:t>
-      </w:r>
-      <w:r>
-        <w:t>GPIO</w:t>
+        <w:t>ها</w:t>
+      </w:r>
+      <w:r>
+        <w:rPr>
+          <w:rFonts w:hint="cs"/>
+          <w:rtl/>
+        </w:rPr>
+        <w:t xml:space="preserve"> با استفاده از روش‌های متفاوتی قابل برنامه‌ریزی </w:t>
+      </w:r>
+      <w:r>
+        <w:rPr>
+          <w:rFonts w:hint="cs"/>
+          <w:rtl/>
+        </w:rPr>
+        <w:t>هستند که راحت‌ترین روش آن استفاده از</w:t>
+      </w:r>
+      <w:r>
+        <w:rPr>
+          <w:rFonts w:hint="cs"/>
+          <w:rtl/>
+        </w:rPr>
+        <w:t xml:space="preserve"> مبدل </w:t>
+      </w:r>
+      <w:r>
+        <w:t>USB</w:t>
       </w:r>
       <w:r>
         <w:rPr>
@@ -13050,115 +13433,46 @@
         <w:t xml:space="preserve"> به </w:t>
       </w:r>
       <w:r>
-        <w:rPr>
-          <w:rFonts w:hint="cs"/>
-          <w:rtl/>
-        </w:rPr>
-        <w:lastRenderedPageBreak/>
-        <w:t xml:space="preserve">دستگاه متصل به آن می‌دهد. (دقت شود که این پروژه مبنی بر شبکه‌ی محلی است و از اینترنت استفاده‌ای نمی‌کند). </w:t>
+        <w:t>TTL</w:t>
+      </w:r>
+      <w:r>
+        <w:rPr>
+          <w:rFonts w:hint="cs"/>
+          <w:rtl/>
+        </w:rPr>
+        <w:t xml:space="preserve"> </w:t>
+      </w:r>
+      <w:r>
+        <w:rPr>
+          <w:rFonts w:hint="cs"/>
+          <w:rtl/>
+        </w:rPr>
+        <w:t xml:space="preserve">(شکل </w:t>
+      </w:r>
+      <w:r>
+        <w:rPr>
+          <w:rFonts w:hint="cs"/>
+          <w:rtl/>
+        </w:rPr>
+        <w:t>۶</w:t>
+      </w:r>
+      <w:r>
+        <w:rPr>
+          <w:rFonts w:hint="cs"/>
+          <w:rtl/>
+        </w:rPr>
+        <w:t xml:space="preserve">) </w:t>
+      </w:r>
+      <w:r>
+        <w:rPr>
+          <w:rFonts w:hint="cs"/>
+          <w:rtl/>
+        </w:rPr>
+        <w:t xml:space="preserve">است. </w:t>
       </w:r>
     </w:p>
     <w:p>
       <w:pPr>
-        <w:pStyle w:val="Heading3"/>
-        <w:rPr>
-          <w:rtl/>
-        </w:rPr>
-      </w:pPr>
-      <w:r>
-        <w:rPr>
-          <w:rtl/>
-        </w:rPr>
-        <w:br w:type="page"/>
-      </w:r>
-    </w:p>
-    <w:p>
-      <w:pPr>
-        <w:pStyle w:val="Heading3"/>
-        <w:rPr>
-          <w:rtl/>
-        </w:rPr>
-      </w:pPr>
-      <w:bookmarkStart w:id="10" w:name="_Toc16503555"/>
-      <w:r>
-        <w:rPr>
-          <w:rFonts w:hint="cs"/>
-          <w:rtl/>
-        </w:rPr>
-        <w:lastRenderedPageBreak/>
-        <w:t>برنامه‌ریزی</w:t>
-      </w:r>
-      <w:bookmarkEnd w:id="10"/>
-    </w:p>
-    <w:p>
-      <w:r>
-        <w:t>ESP</w:t>
-      </w:r>
-      <w:r>
-        <w:rPr>
-          <w:rFonts w:hint="cs"/>
-          <w:rtl/>
-        </w:rPr>
-        <w:t>ها</w:t>
-      </w:r>
-      <w:r>
-        <w:rPr>
-          <w:rFonts w:hint="cs"/>
-          <w:rtl/>
-        </w:rPr>
-        <w:t xml:space="preserve"> با استفاده از روش‌های متفاوتی قابل برنامه‌ریزی </w:t>
-      </w:r>
-      <w:r>
-        <w:rPr>
-          <w:rFonts w:hint="cs"/>
-          <w:rtl/>
-        </w:rPr>
-        <w:t>هستند که راحت‌ترین روش آن استفاده از</w:t>
-      </w:r>
-      <w:r>
-        <w:rPr>
-          <w:rFonts w:hint="cs"/>
-          <w:rtl/>
-        </w:rPr>
-        <w:t xml:space="preserve"> مبدل </w:t>
-      </w:r>
-      <w:r>
-        <w:t>USB</w:t>
-      </w:r>
-      <w:r>
-        <w:rPr>
-          <w:rFonts w:hint="cs"/>
-          <w:rtl/>
-        </w:rPr>
-        <w:t xml:space="preserve"> به </w:t>
-      </w:r>
-      <w:r>
-        <w:t>TTL</w:t>
-      </w:r>
-      <w:r>
-        <w:rPr>
-          <w:rFonts w:hint="cs"/>
-          <w:rtl/>
-        </w:rPr>
-        <w:t xml:space="preserve"> </w:t>
-      </w:r>
-      <w:r>
-        <w:rPr>
-          <w:rFonts w:hint="cs"/>
-          <w:rtl/>
-        </w:rPr>
-        <w:t xml:space="preserve">(شکل ؟؟؟؟؟؟؟؟؟؟؟؟؟؟) </w:t>
-      </w:r>
-      <w:r>
-        <w:rPr>
-          <w:rFonts w:hint="cs"/>
-          <w:rtl/>
-        </w:rPr>
-        <w:t xml:space="preserve">است. </w:t>
-      </w:r>
-    </w:p>
-    <w:p>
-      <w:pPr>
         <w:keepNext/>
         <w:jc w:val="center"/>
       </w:pPr>
@@ -13167,7 +13481,7 @@
           <w:noProof/>
         </w:rPr>
         <w:drawing>
-          <wp:inline distT="0" distB="0" distL="0" distR="0" wp14:anchorId="75D06842" wp14:editId="2B297834">
+          <wp:inline distT="0" distB="0" distL="0" distR="0" wp14:anchorId="75D06842" wp14:editId="090D0FB3">
             <wp:extent cx="3627526" cy="3462337"/>
             <wp:effectExtent l="0" t="0" r="0" b="5080"/>
             <wp:docPr id="28" name="Picture 28"/>
@@ -13224,7 +13538,7 @@
         <w:pStyle w:val="Caption"/>
         <w:bidi/>
       </w:pPr>
-      <w:bookmarkStart w:id="11" w:name="_Toc16499309"/>
+      <w:bookmarkStart w:id="10" w:name="_Toc16499309"/>
       <w:r>
         <w:rPr>
           <w:rFonts w:hint="eastAsia"/>
@@ -13278,7 +13592,7 @@
         <w:rPr>
           <w:rtl/>
         </w:rPr>
-        <w:t>5</w:t>
+        <w:t>6</w:t>
       </w:r>
       <w:r>
         <w:rPr>
@@ -13306,15 +13620,11 @@
       <w:r>
         <w:t>TTL</w:t>
       </w:r>
-      <w:bookmarkEnd w:id="11"/>
+      <w:bookmarkEnd w:id="10"/>
     </w:p>
     <w:p>
       <w:r>
         <w:rPr>
-          <w:rFonts w:ascii="IranSans" w:hAnsi="IranSans"/>
-          <w:color w:val="252525"/>
-          <w:sz w:val="20"/>
-          <w:szCs w:val="20"/>
           <w:shd w:val="clear" w:color="auto" w:fill="FFFFFF"/>
           <w:rtl/>
         </w:rPr>
@@ -13322,20 +13632,12 @@
       </w:r>
       <w:r>
         <w:rPr>
-          <w:rFonts w:ascii="IranSans" w:hAnsi="IranSans"/>
-          <w:color w:val="252525"/>
-          <w:sz w:val="20"/>
-          <w:szCs w:val="20"/>
           <w:shd w:val="clear" w:color="auto" w:fill="FFFFFF"/>
         </w:rPr>
         <w:t xml:space="preserve"> USB </w:t>
       </w:r>
       <w:r>
         <w:rPr>
-          <w:rFonts w:ascii="IranSans" w:hAnsi="IranSans"/>
-          <w:color w:val="252525"/>
-          <w:sz w:val="20"/>
-          <w:szCs w:val="20"/>
           <w:shd w:val="clear" w:color="auto" w:fill="FFFFFF"/>
           <w:rtl/>
         </w:rPr>
@@ -13343,10 +13645,7 @@
       </w:r>
       <w:r>
         <w:rPr>
-          <w:rFonts w:ascii="IranSans" w:hAnsi="IranSans" w:hint="cs"/>
-          <w:color w:val="252525"/>
-          <w:sz w:val="20"/>
-          <w:szCs w:val="20"/>
+          <w:rFonts w:hint="cs"/>
           <w:shd w:val="clear" w:color="auto" w:fill="FFFFFF"/>
           <w:rtl/>
         </w:rPr>
@@ -13354,10 +13653,6 @@
       </w:r>
       <w:r>
         <w:rPr>
-          <w:rFonts w:ascii="IranSans" w:hAnsi="IranSans"/>
-          <w:color w:val="252525"/>
-          <w:sz w:val="20"/>
-          <w:szCs w:val="20"/>
           <w:shd w:val="clear" w:color="auto" w:fill="FFFFFF"/>
           <w:rtl/>
         </w:rPr>
@@ -13365,20 +13660,12 @@
       </w:r>
       <w:r>
         <w:rPr>
-          <w:rFonts w:ascii="IranSans" w:hAnsi="IranSans"/>
-          <w:color w:val="252525"/>
-          <w:sz w:val="20"/>
-          <w:szCs w:val="20"/>
           <w:shd w:val="clear" w:color="auto" w:fill="FFFFFF"/>
         </w:rPr>
         <w:t xml:space="preserve"> UART </w:t>
       </w:r>
       <w:r>
         <w:rPr>
-          <w:rFonts w:ascii="IranSans" w:hAnsi="IranSans"/>
-          <w:color w:val="252525"/>
-          <w:sz w:val="20"/>
-          <w:szCs w:val="20"/>
           <w:shd w:val="clear" w:color="auto" w:fill="FFFFFF"/>
           <w:rtl/>
         </w:rPr>
@@ -13386,10 +13673,7 @@
       </w:r>
       <w:r>
         <w:rPr>
-          <w:rFonts w:ascii="IranSans" w:hAnsi="IranSans" w:hint="cs"/>
-          <w:color w:val="252525"/>
-          <w:sz w:val="20"/>
-          <w:szCs w:val="20"/>
+          <w:rFonts w:hint="cs"/>
           <w:shd w:val="clear" w:color="auto" w:fill="FFFFFF"/>
           <w:rtl/>
         </w:rPr>
@@ -13397,10 +13681,6 @@
       </w:r>
       <w:r>
         <w:rPr>
-          <w:rFonts w:ascii="IranSans" w:hAnsi="IranSans"/>
-          <w:color w:val="252525"/>
-          <w:sz w:val="20"/>
-          <w:szCs w:val="20"/>
           <w:shd w:val="clear" w:color="auto" w:fill="FFFFFF"/>
           <w:rtl/>
         </w:rPr>
@@ -13408,20 +13688,12 @@
       </w:r>
       <w:r>
         <w:rPr>
-          <w:rFonts w:ascii="IranSans" w:hAnsi="IranSans"/>
-          <w:color w:val="252525"/>
-          <w:sz w:val="20"/>
-          <w:szCs w:val="20"/>
           <w:shd w:val="clear" w:color="auto" w:fill="FFFFFF"/>
         </w:rPr>
         <w:t xml:space="preserve"> UART </w:t>
       </w:r>
       <w:r>
         <w:rPr>
-          <w:rFonts w:ascii="IranSans" w:hAnsi="IranSans"/>
-          <w:color w:val="252525"/>
-          <w:sz w:val="20"/>
-          <w:szCs w:val="20"/>
           <w:shd w:val="clear" w:color="auto" w:fill="FFFFFF"/>
           <w:rtl/>
         </w:rPr>
@@ -13429,20 +13701,12 @@
       </w:r>
       <w:r>
         <w:rPr>
-          <w:rFonts w:ascii="IranSans" w:hAnsi="IranSans"/>
-          <w:color w:val="252525"/>
-          <w:sz w:val="20"/>
-          <w:szCs w:val="20"/>
           <w:shd w:val="clear" w:color="auto" w:fill="FFFFFF"/>
         </w:rPr>
         <w:t xml:space="preserve"> GSM, GPS, </w:t>
       </w:r>
       <w:r>
         <w:rPr>
-          <w:rFonts w:ascii="IranSans" w:hAnsi="IranSans"/>
-          <w:color w:val="252525"/>
-          <w:sz w:val="20"/>
-          <w:szCs w:val="20"/>
           <w:shd w:val="clear" w:color="auto" w:fill="FFFFFF"/>
           <w:rtl/>
         </w:rPr>
@@ -13450,10 +13714,7 @@
       </w:r>
       <w:r>
         <w:rPr>
-          <w:rFonts w:ascii="IranSans" w:hAnsi="IranSans" w:hint="cs"/>
-          <w:color w:val="252525"/>
-          <w:sz w:val="20"/>
-          <w:szCs w:val="20"/>
+          <w:rFonts w:hint="cs"/>
           <w:shd w:val="clear" w:color="auto" w:fill="FFFFFF"/>
           <w:rtl/>
         </w:rPr>
@@ -13461,20 +13722,13 @@
       </w:r>
       <w:r>
         <w:rPr>
-          <w:rFonts w:ascii="IranSans" w:hAnsi="IranSans"/>
-          <w:color w:val="252525"/>
-          <w:sz w:val="20"/>
-          <w:szCs w:val="20"/>
           <w:shd w:val="clear" w:color="auto" w:fill="FFFFFF"/>
         </w:rPr>
         <w:t>Wi-Fi</w:t>
       </w:r>
       <w:r>
         <w:rPr>
-          <w:rFonts w:ascii="IranSans" w:hAnsi="IranSans" w:hint="cs"/>
-          <w:color w:val="252525"/>
-          <w:sz w:val="20"/>
-          <w:szCs w:val="20"/>
+          <w:rFonts w:hint="cs"/>
           <w:shd w:val="clear" w:color="auto" w:fill="FFFFFF"/>
           <w:rtl/>
         </w:rPr>
@@ -13482,31 +13736,27 @@
       </w:r>
       <w:r>
         <w:rPr>
-          <w:rFonts w:ascii="IranSans" w:hAnsi="IranSans"/>
-          <w:color w:val="252525"/>
-          <w:sz w:val="20"/>
-          <w:szCs w:val="20"/>
           <w:shd w:val="clear" w:color="auto" w:fill="FFFFFF"/>
           <w:rtl/>
         </w:rPr>
-        <w:t>... و همچنین كامپيوتر از طریق پورت</w:t>
-      </w:r>
-      <w:r>
-        <w:rPr>
-          <w:rFonts w:ascii="IranSans" w:hAnsi="IranSans"/>
-          <w:color w:val="252525"/>
-          <w:sz w:val="20"/>
-          <w:szCs w:val="20"/>
+        <w:t xml:space="preserve">... و همچنین كامپيوتر از </w:t>
+      </w:r>
+      <w:r>
+        <w:rPr>
           <w:shd w:val="clear" w:color="auto" w:fill="FFFFFF"/>
+          <w:rtl/>
+        </w:rPr>
+        <w:lastRenderedPageBreak/>
+        <w:t>طریق پورت</w:t>
+      </w:r>
+      <w:r>
+        <w:rPr>
+          <w:shd w:val="clear" w:color="auto" w:fill="FFFFFF"/>
         </w:rPr>
         <w:t xml:space="preserve"> USB </w:t>
       </w:r>
       <w:r>
         <w:rPr>
-          <w:rFonts w:ascii="IranSans" w:hAnsi="IranSans"/>
-          <w:color w:val="252525"/>
-          <w:sz w:val="20"/>
-          <w:szCs w:val="20"/>
           <w:shd w:val="clear" w:color="auto" w:fill="FFFFFF"/>
           <w:rtl/>
         </w:rPr>
@@ -13514,10 +13764,7 @@
       </w:r>
       <w:r>
         <w:rPr>
-          <w:rFonts w:ascii="IranSans" w:hAnsi="IranSans" w:hint="cs"/>
-          <w:color w:val="252525"/>
-          <w:sz w:val="20"/>
-          <w:szCs w:val="20"/>
+          <w:rFonts w:hint="cs"/>
           <w:shd w:val="clear" w:color="auto" w:fill="FFFFFF"/>
           <w:rtl/>
         </w:rPr>
@@ -13525,10 +13772,6 @@
       </w:r>
       <w:r>
         <w:rPr>
-          <w:rFonts w:ascii="IranSans" w:hAnsi="IranSans"/>
-          <w:color w:val="252525"/>
-          <w:sz w:val="20"/>
-          <w:szCs w:val="20"/>
           <w:shd w:val="clear" w:color="auto" w:fill="FFFFFF"/>
           <w:rtl/>
         </w:rPr>
@@ -13536,20 +13779,12 @@
       </w:r>
       <w:r>
         <w:rPr>
-          <w:rFonts w:ascii="IranSans" w:hAnsi="IranSans"/>
-          <w:color w:val="252525"/>
-          <w:sz w:val="20"/>
-          <w:szCs w:val="20"/>
           <w:shd w:val="clear" w:color="auto" w:fill="FFFFFF"/>
         </w:rPr>
         <w:t xml:space="preserve"> USB </w:t>
       </w:r>
       <w:r>
         <w:rPr>
-          <w:rFonts w:ascii="IranSans" w:hAnsi="IranSans"/>
-          <w:color w:val="252525"/>
-          <w:sz w:val="20"/>
-          <w:szCs w:val="20"/>
           <w:shd w:val="clear" w:color="auto" w:fill="FFFFFF"/>
           <w:rtl/>
         </w:rPr>
@@ -13557,10 +13792,7 @@
       </w:r>
       <w:r>
         <w:rPr>
-          <w:rFonts w:ascii="IranSans" w:hAnsi="IranSans" w:hint="cs"/>
-          <w:color w:val="252525"/>
-          <w:sz w:val="20"/>
-          <w:szCs w:val="20"/>
+          <w:rFonts w:hint="cs"/>
           <w:shd w:val="clear" w:color="auto" w:fill="FFFFFF"/>
           <w:rtl/>
         </w:rPr>
@@ -13568,10 +13800,6 @@
       </w:r>
       <w:r>
         <w:rPr>
-          <w:rFonts w:ascii="IranSans" w:hAnsi="IranSans"/>
-          <w:color w:val="252525"/>
-          <w:sz w:val="20"/>
-          <w:szCs w:val="20"/>
           <w:shd w:val="clear" w:color="auto" w:fill="FFFFFF"/>
           <w:rtl/>
         </w:rPr>
@@ -13579,20 +13807,12 @@
       </w:r>
       <w:r>
         <w:rPr>
-          <w:rFonts w:ascii="IranSans" w:hAnsi="IranSans"/>
-          <w:color w:val="252525"/>
-          <w:sz w:val="20"/>
-          <w:szCs w:val="20"/>
           <w:shd w:val="clear" w:color="auto" w:fill="FFFFFF"/>
         </w:rPr>
         <w:t xml:space="preserve"> USB </w:t>
       </w:r>
       <w:r>
         <w:rPr>
-          <w:rFonts w:ascii="IranSans" w:hAnsi="IranSans"/>
-          <w:color w:val="252525"/>
-          <w:sz w:val="20"/>
-          <w:szCs w:val="20"/>
           <w:shd w:val="clear" w:color="auto" w:fill="FFFFFF"/>
           <w:rtl/>
         </w:rPr>
@@ -13600,10 +13820,7 @@
       </w:r>
       <w:r>
         <w:rPr>
-          <w:rFonts w:ascii="IranSans" w:hAnsi="IranSans" w:hint="cs"/>
-          <w:color w:val="252525"/>
-          <w:sz w:val="20"/>
-          <w:szCs w:val="20"/>
+          <w:rFonts w:hint="cs"/>
           <w:shd w:val="clear" w:color="auto" w:fill="FFFFFF"/>
           <w:rtl/>
         </w:rPr>
@@ -13611,10 +13828,6 @@
       </w:r>
       <w:r>
         <w:rPr>
-          <w:rFonts w:ascii="IranSans" w:hAnsi="IranSans"/>
-          <w:color w:val="252525"/>
-          <w:sz w:val="20"/>
-          <w:szCs w:val="20"/>
           <w:shd w:val="clear" w:color="auto" w:fill="FFFFFF"/>
           <w:rtl/>
         </w:rPr>
@@ -13622,20 +13835,12 @@
       </w:r>
       <w:r>
         <w:rPr>
-          <w:rFonts w:ascii="IranSans" w:hAnsi="IranSans"/>
-          <w:color w:val="252525"/>
-          <w:sz w:val="20"/>
-          <w:szCs w:val="20"/>
           <w:shd w:val="clear" w:color="auto" w:fill="FFFFFF"/>
         </w:rPr>
         <w:t xml:space="preserve"> USB </w:t>
       </w:r>
       <w:r>
         <w:rPr>
-          <w:rFonts w:ascii="IranSans" w:hAnsi="IranSans"/>
-          <w:color w:val="252525"/>
-          <w:sz w:val="20"/>
-          <w:szCs w:val="20"/>
           <w:shd w:val="clear" w:color="auto" w:fill="FFFFFF"/>
           <w:rtl/>
         </w:rPr>
@@ -13643,10 +13848,7 @@
       </w:r>
       <w:r>
         <w:rPr>
-          <w:rFonts w:ascii="IranSans" w:hAnsi="IranSans" w:hint="cs"/>
-          <w:color w:val="252525"/>
-          <w:sz w:val="20"/>
-          <w:szCs w:val="20"/>
+          <w:rFonts w:hint="cs"/>
           <w:shd w:val="clear" w:color="auto" w:fill="FFFFFF"/>
           <w:rtl/>
         </w:rPr>
@@ -13654,10 +13856,6 @@
       </w:r>
       <w:r>
         <w:rPr>
-          <w:rFonts w:ascii="IranSans" w:hAnsi="IranSans"/>
-          <w:color w:val="252525"/>
-          <w:sz w:val="20"/>
-          <w:szCs w:val="20"/>
           <w:shd w:val="clear" w:color="auto" w:fill="FFFFFF"/>
           <w:rtl/>
         </w:rPr>
@@ -13665,10 +13863,7 @@
       </w:r>
       <w:r>
         <w:rPr>
-          <w:rFonts w:ascii="IranSans" w:hAnsi="IranSans" w:hint="cs"/>
-          <w:color w:val="252525"/>
-          <w:sz w:val="20"/>
-          <w:szCs w:val="20"/>
+          <w:rFonts w:hint="cs"/>
           <w:shd w:val="clear" w:color="auto" w:fill="FFFFFF"/>
           <w:rtl/>
         </w:rPr>
@@ -13676,10 +13871,6 @@
       </w:r>
       <w:r>
         <w:rPr>
-          <w:rFonts w:ascii="IranSans" w:hAnsi="IranSans"/>
-          <w:color w:val="252525"/>
-          <w:sz w:val="20"/>
-          <w:szCs w:val="20"/>
           <w:shd w:val="clear" w:color="auto" w:fill="FFFFFF"/>
           <w:rtl/>
         </w:rPr>
@@ -13687,10 +13878,7 @@
       </w:r>
       <w:r>
         <w:rPr>
-          <w:rFonts w:ascii="IranSans" w:hAnsi="IranSans" w:hint="cs"/>
-          <w:color w:val="252525"/>
-          <w:sz w:val="20"/>
-          <w:szCs w:val="20"/>
+          <w:rFonts w:hint="cs"/>
           <w:shd w:val="clear" w:color="auto" w:fill="FFFFFF"/>
           <w:rtl/>
         </w:rPr>
@@ -13698,10 +13886,6 @@
       </w:r>
       <w:r>
         <w:rPr>
-          <w:rFonts w:ascii="IranSans" w:hAnsi="IranSans"/>
-          <w:color w:val="252525"/>
-          <w:sz w:val="20"/>
-          <w:szCs w:val="20"/>
           <w:shd w:val="clear" w:color="auto" w:fill="FFFFFF"/>
           <w:rtl/>
         </w:rPr>
@@ -13709,10 +13893,7 @@
       </w:r>
       <w:r>
         <w:rPr>
-          <w:rFonts w:ascii="IranSans" w:hAnsi="IranSans" w:hint="cs"/>
-          <w:color w:val="252525"/>
-          <w:sz w:val="20"/>
-          <w:szCs w:val="20"/>
+          <w:rFonts w:hint="cs"/>
           <w:shd w:val="clear" w:color="auto" w:fill="FFFFFF"/>
           <w:rtl/>
         </w:rPr>
@@ -13720,10 +13901,6 @@
       </w:r>
       <w:r>
         <w:rPr>
-          <w:rFonts w:ascii="IranSans" w:hAnsi="IranSans"/>
-          <w:color w:val="252525"/>
-          <w:sz w:val="20"/>
-          <w:szCs w:val="20"/>
           <w:shd w:val="clear" w:color="auto" w:fill="FFFFFF"/>
           <w:rtl/>
         </w:rPr>
@@ -13731,10 +13908,7 @@
       </w:r>
       <w:r>
         <w:rPr>
-          <w:rFonts w:ascii="IranSans" w:hAnsi="IranSans" w:hint="cs"/>
-          <w:color w:val="252525"/>
-          <w:sz w:val="20"/>
-          <w:szCs w:val="20"/>
+          <w:rFonts w:hint="cs"/>
           <w:shd w:val="clear" w:color="auto" w:fill="FFFFFF"/>
           <w:rtl/>
         </w:rPr>
@@ -13742,10 +13916,6 @@
       </w:r>
       <w:r>
         <w:rPr>
-          <w:rFonts w:ascii="IranSans" w:hAnsi="IranSans"/>
-          <w:color w:val="252525"/>
-          <w:sz w:val="20"/>
-          <w:szCs w:val="20"/>
           <w:shd w:val="clear" w:color="auto" w:fill="FFFFFF"/>
           <w:rtl/>
         </w:rPr>
@@ -13753,20 +13923,13 @@
       </w:r>
       <w:r>
         <w:rPr>
-          <w:rFonts w:ascii="IranSans" w:hAnsi="IranSans"/>
-          <w:color w:val="252525"/>
-          <w:sz w:val="20"/>
-          <w:szCs w:val="20"/>
           <w:shd w:val="clear" w:color="auto" w:fill="FFFFFF"/>
         </w:rPr>
         <w:t xml:space="preserve"> </w:t>
       </w:r>
       <w:r>
         <w:rPr>
-          <w:rFonts w:ascii="IranSans" w:hAnsi="IranSans" w:hint="cs"/>
-          <w:color w:val="252525"/>
-          <w:sz w:val="20"/>
-          <w:szCs w:val="20"/>
+          <w:rFonts w:hint="cs"/>
           <w:shd w:val="clear" w:color="auto" w:fill="FFFFFF"/>
           <w:rtl/>
         </w:rPr>
@@ -13774,10 +13937,6 @@
       </w:r>
       <w:r>
         <w:rPr>
-          <w:rFonts w:ascii="IranSans" w:hAnsi="IranSans"/>
-          <w:color w:val="252525"/>
-          <w:sz w:val="20"/>
-          <w:szCs w:val="20"/>
           <w:shd w:val="clear" w:color="auto" w:fill="FFFFFF"/>
           <w:rtl/>
         </w:rPr>
@@ -13785,10 +13944,7 @@
       </w:r>
       <w:r>
         <w:rPr>
-          <w:rFonts w:ascii="IranSans" w:hAnsi="IranSans" w:hint="cs"/>
-          <w:color w:val="252525"/>
-          <w:sz w:val="20"/>
-          <w:szCs w:val="20"/>
+          <w:rFonts w:hint="cs"/>
           <w:shd w:val="clear" w:color="auto" w:fill="FFFFFF"/>
           <w:rtl/>
         </w:rPr>
@@ -13796,10 +13952,6 @@
       </w:r>
       <w:r>
         <w:rPr>
-          <w:rFonts w:ascii="IranSans" w:hAnsi="IranSans"/>
-          <w:color w:val="252525"/>
-          <w:sz w:val="20"/>
-          <w:szCs w:val="20"/>
           <w:shd w:val="clear" w:color="auto" w:fill="FFFFFF"/>
           <w:rtl/>
         </w:rPr>
@@ -13807,10 +13959,7 @@
       </w:r>
       <w:r>
         <w:rPr>
-          <w:rFonts w:ascii="IranSans" w:hAnsi="IranSans" w:hint="cs"/>
-          <w:color w:val="252525"/>
-          <w:sz w:val="20"/>
-          <w:szCs w:val="20"/>
+          <w:rFonts w:hint="cs"/>
           <w:shd w:val="clear" w:color="auto" w:fill="FFFFFF"/>
           <w:rtl/>
         </w:rPr>
@@ -13818,10 +13967,6 @@
       </w:r>
       <w:r>
         <w:rPr>
-          <w:rFonts w:ascii="IranSans" w:hAnsi="IranSans"/>
-          <w:color w:val="252525"/>
-          <w:sz w:val="20"/>
-          <w:szCs w:val="20"/>
           <w:shd w:val="clear" w:color="auto" w:fill="FFFFFF"/>
           <w:rtl/>
         </w:rPr>
@@ -13829,10 +13974,7 @@
       </w:r>
       <w:r>
         <w:rPr>
-          <w:rFonts w:ascii="IranSans" w:hAnsi="IranSans" w:hint="cs"/>
-          <w:color w:val="252525"/>
-          <w:sz w:val="20"/>
-          <w:szCs w:val="20"/>
+          <w:rFonts w:hint="cs"/>
           <w:shd w:val="clear" w:color="auto" w:fill="FFFFFF"/>
           <w:rtl/>
         </w:rPr>
@@ -13840,10 +13982,6 @@
       </w:r>
       <w:r>
         <w:rPr>
-          <w:rFonts w:ascii="IranSans" w:hAnsi="IranSans"/>
-          <w:color w:val="252525"/>
-          <w:sz w:val="20"/>
-          <w:szCs w:val="20"/>
           <w:shd w:val="clear" w:color="auto" w:fill="FFFFFF"/>
           <w:rtl/>
         </w:rPr>
@@ -13851,20 +13989,12 @@
       </w:r>
       <w:r>
         <w:rPr>
-          <w:rFonts w:ascii="IranSans" w:hAnsi="IranSans"/>
-          <w:color w:val="252525"/>
-          <w:sz w:val="20"/>
-          <w:szCs w:val="20"/>
           <w:shd w:val="clear" w:color="auto" w:fill="FFFFFF"/>
         </w:rPr>
         <w:t xml:space="preserve"> USB </w:t>
       </w:r>
       <w:r>
         <w:rPr>
-          <w:rFonts w:ascii="IranSans" w:hAnsi="IranSans"/>
-          <w:color w:val="252525"/>
-          <w:sz w:val="20"/>
-          <w:szCs w:val="20"/>
           <w:shd w:val="clear" w:color="auto" w:fill="FFFFFF"/>
           <w:rtl/>
         </w:rPr>
@@ -13872,10 +14002,7 @@
       </w:r>
       <w:r>
         <w:rPr>
-          <w:rFonts w:ascii="IranSans" w:hAnsi="IranSans" w:hint="cs"/>
-          <w:color w:val="252525"/>
-          <w:sz w:val="20"/>
-          <w:szCs w:val="20"/>
+          <w:rFonts w:hint="cs"/>
           <w:shd w:val="clear" w:color="auto" w:fill="FFFFFF"/>
           <w:rtl/>
         </w:rPr>
@@ -13883,21 +14010,29 @@
       </w:r>
       <w:r>
         <w:rPr>
-          <w:rFonts w:ascii="IranSans" w:hAnsi="IranSans"/>
-          <w:color w:val="252525"/>
-          <w:sz w:val="20"/>
-          <w:szCs w:val="20"/>
           <w:shd w:val="clear" w:color="auto" w:fill="FFFFFF"/>
           <w:rtl/>
         </w:rPr>
-        <w:t xml:space="preserve"> برنامه ريزي ك</w:t>
-      </w:r>
-      <w:r>
-        <w:rPr>
-          <w:rFonts w:ascii="IranSans" w:hAnsi="IranSans" w:hint="cs"/>
-          <w:color w:val="252525"/>
-          <w:sz w:val="20"/>
-          <w:szCs w:val="20"/>
+        <w:t xml:space="preserve"> برنامه</w:t>
+      </w:r>
+      <w:r>
+        <w:rPr>
+          <w:rFonts w:hint="cs"/>
+          <w:shd w:val="clear" w:color="auto" w:fill="FFFFFF"/>
+          <w:rtl/>
+        </w:rPr>
+        <w:t>‌</w:t>
+      </w:r>
+      <w:r>
+        <w:rPr>
+          <w:shd w:val="clear" w:color="auto" w:fill="FFFFFF"/>
+          <w:rtl/>
+        </w:rPr>
+        <w:t>ريزي ك</w:t>
+      </w:r>
+      <w:r>
+        <w:rPr>
+          <w:rFonts w:hint="cs"/>
           <w:shd w:val="clear" w:color="auto" w:fill="FFFFFF"/>
           <w:rtl/>
         </w:rPr>
@@ -13905,11 +14040,6 @@
       </w:r>
     </w:p>
     <w:p>
-      <w:pPr>
-        <w:rPr>
-          <w:rtl/>
-        </w:rPr>
-      </w:pPr>
       <w:r>
         <w:rPr>
           <w:rFonts w:hint="cs"/>
@@ -13917,11 +14047,10 @@
           <w:rtl/>
           <w:lang w:bidi="ar-SA"/>
         </w:rPr>
-        <w:lastRenderedPageBreak/>
         <mc:AlternateContent>
           <mc:Choice Requires="wpg">
             <w:drawing>
-              <wp:anchor distT="0" distB="0" distL="114300" distR="114300" simplePos="0" relativeHeight="251676672" behindDoc="0" locked="0" layoutInCell="1" allowOverlap="1" wp14:anchorId="63302455" wp14:editId="48EEAAF1">
+              <wp:anchor distT="0" distB="0" distL="114300" distR="114300" simplePos="0" relativeHeight="251675648" behindDoc="0" locked="0" layoutInCell="1" allowOverlap="1" wp14:anchorId="63302455" wp14:editId="55200A23">
                 <wp:simplePos x="0" y="0"/>
                 <wp:positionH relativeFrom="margin">
                   <wp:posOffset>1746250</wp:posOffset>
@@ -14011,7 +14140,7 @@
                                   <w:rFonts w:ascii="Linux Libertine" w:hAnsi="Linux Libertine"/>
                                 </w:rPr>
                               </w:pPr>
-                              <w:bookmarkStart w:id="12" w:name="_Toc16499310"/>
+                              <w:bookmarkStart w:id="11" w:name="_Toc16499310"/>
                               <w:r>
                                 <w:rPr>
                                   <w:rFonts w:hint="eastAsia"/>
@@ -14065,7 +14194,7 @@
                                 <w:rPr>
                                   <w:rtl/>
                                 </w:rPr>
-                                <w:t>6</w:t>
+                                <w:t>7</w:t>
                               </w:r>
                               <w:r>
                                 <w:rPr>
@@ -14083,7 +14212,7 @@
                               <w:r>
                                 <w:t>Programmer</w:t>
                               </w:r>
-                              <w:bookmarkEnd w:id="12"/>
+                              <w:bookmarkEnd w:id="11"/>
                             </w:p>
                           </w:txbxContent>
                         </wps:txbx>
@@ -14108,11 +14237,30 @@
           </mc:Choice>
           <mc:Fallback>
             <w:pict>
-              <v:group w14:anchorId="63302455" id="Group 4" o:spid="_x0000_s1029" style="position:absolute;left:0;text-align:left;margin-left:137.5pt;margin-top:44.05pt;width:180.85pt;height:177.75pt;z-index:251676672;mso-position-horizontal-relative:margin;mso-width-relative:margin;mso-height-relative:margin" coordsize="17373,17787" o:gfxdata="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">
-                <v:shape id="Picture 14" o:spid="_x0000_s1030" type="#_x0000_t75" style="position:absolute;left:260;width:17113;height:15684;visibility:visible;mso-wrap-style:square" o:gfxdata="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">
+              <v:group w14:anchorId="63302455" id="Group 4" o:spid="_x0000_s1027" style="position:absolute;left:0;text-align:left;margin-left:137.5pt;margin-top:44.05pt;width:180.85pt;height:177.75pt;z-index:251675648;mso-position-horizontal-relative:margin;mso-width-relative:margin;mso-height-relative:margin" coordsize="17373,17787" o:gfxdata="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">
+                <v:shapetype id="_x0000_t75" coordsize="21600,21600" o:spt="75" o:preferrelative="t" path="m@4@5l@4@11@9@11@9@5xe" filled="f" stroked="f">
+                  <v:stroke joinstyle="miter"/>
+                  <v:formulas>
+                    <v:f eqn="if lineDrawn pixelLineWidth 0"/>
+                    <v:f eqn="sum @0 1 0"/>
+                    <v:f eqn="sum 0 0 @1"/>
+                    <v:f eqn="prod @2 1 2"/>
+                    <v:f eqn="prod @3 21600 pixelWidth"/>
+                    <v:f eqn="prod @3 21600 pixelHeight"/>
+                    <v:f eqn="sum @0 0 1"/>
+                    <v:f eqn="prod @6 1 2"/>
+                    <v:f eqn="prod @7 21600 pixelWidth"/>
+                    <v:f eqn="sum @8 21600 0"/>
+                    <v:f eqn="prod @7 21600 pixelHeight"/>
+                    <v:f eqn="sum @10 21600 0"/>
+                  </v:formulas>
+                  <v:path o:extrusionok="f" gradientshapeok="t" o:connecttype="rect"/>
+                  <o:lock v:ext="edit" aspectratio="t"/>
+                </v:shapetype>
+                <v:shape id="Picture 14" o:spid="_x0000_s1028" type="#_x0000_t75" style="position:absolute;left:260;width:17113;height:15684;visibility:visible;mso-wrap-style:square" o:gfxdata="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">
                   <v:imagedata r:id="rId22" o:title="Programmer_bb2" cropbottom="6644f" cropright="176f"/>
                 </v:shape>
-                <v:shape id="Text Box 1" o:spid="_x0000_s1031" type="#_x0000_t202" style="position:absolute;top:15811;width:17106;height:1976;visibility:visible;mso-wrap-style:square;v-text-anchor:top" o:gfxdata="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" stroked="f">
+                <v:shape id="Text Box 1" o:spid="_x0000_s1029" type="#_x0000_t202" style="position:absolute;top:15811;width:17106;height:1976;visibility:visible;mso-wrap-style:square;v-text-anchor:top" o:gfxdata="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" stroked="f">
                   <v:textbox inset="0,0,0,0">
                     <w:txbxContent>
                       <w:p>
@@ -14123,7 +14271,7 @@
                             <w:rFonts w:ascii="Linux Libertine" w:hAnsi="Linux Libertine"/>
                           </w:rPr>
                         </w:pPr>
-                        <w:bookmarkStart w:id="13" w:name="_Toc16499310"/>
+                        <w:bookmarkStart w:id="12" w:name="_Toc16499310"/>
                         <w:r>
                           <w:rPr>
                             <w:rFonts w:hint="eastAsia"/>
@@ -14177,7 +14325,7 @@
                           <w:rPr>
                             <w:rtl/>
                           </w:rPr>
-                          <w:t>6</w:t>
+                          <w:t>7</w:t>
                         </w:r>
                         <w:r>
                           <w:rPr>
@@ -14195,7 +14343,7 @@
                         <w:r>
                           <w:t>Programmer</w:t>
                         </w:r>
-                        <w:bookmarkEnd w:id="13"/>
+                        <w:bookmarkEnd w:id="12"/>
                       </w:p>
                     </w:txbxContent>
                   </v:textbox>
@@ -14228,7 +14376,35 @@
           <w:rFonts w:hint="cs"/>
           <w:rtl/>
         </w:rPr>
-        <w:t xml:space="preserve"> (جدول ؟؟؟؟؟؟؟؟؟؟؟؟؟؟ و شکل ؟؟؟؟؟؟؟؟؟؟؟؟؟؟؟؟)</w:t>
+        <w:t xml:space="preserve"> (جدول </w:t>
+      </w:r>
+      <w:r>
+        <w:rPr>
+          <w:rFonts w:hint="cs"/>
+          <w:rtl/>
+        </w:rPr>
+        <w:t>۲</w:t>
+      </w:r>
+      <w:r>
+        <w:rPr>
+          <w:rFonts w:hint="cs"/>
+          <w:rtl/>
+        </w:rPr>
+        <w:t xml:space="preserve"> و شکل </w:t>
+      </w:r>
+      <w:r>
+        <w:rPr>
+          <w:rFonts w:hint="cs"/>
+          <w:rtl/>
+        </w:rPr>
+        <w:t>۷</w:t>
+      </w:r>
+      <w:r>
+        <w:rPr>
+          <w:rFonts w:hint="cs"/>
+          <w:rtl/>
+        </w:rPr>
+        <w:t>)</w:t>
       </w:r>
       <w:r>
         <w:rPr>
@@ -14250,6 +14426,7 @@
         <w:pStyle w:val="Caption"/>
         <w:keepNext/>
         <w:bidi/>
+        <w:jc w:val="left"/>
       </w:pPr>
       <w:r>
         <w:rPr>
@@ -14304,7 +14481,7 @@
         <w:rPr>
           <w:rtl/>
         </w:rPr>
-        <w:t>1</w:t>
+        <w:t>2</w:t>
       </w:r>
       <w:r>
         <w:rPr>
@@ -14619,6 +14796,7 @@
               </w:rPr>
             </w:pPr>
             <w:r>
+              <w:lastRenderedPageBreak/>
               <w:t>VCC</w:t>
             </w:r>
           </w:p>
@@ -14693,7 +14871,6 @@
           <w:rFonts w:hint="cs"/>
           <w:rtl/>
         </w:rPr>
-        <w:lastRenderedPageBreak/>
         <w:t xml:space="preserve">هنگامی که </w:t>
       </w:r>
       <w:r>
@@ -14734,7 +14911,17 @@
           <w:rFonts w:hint="cs"/>
           <w:rtl/>
         </w:rPr>
-        <w:t xml:space="preserve"> به ولتاژ ۳.۳ ولت، پایه‌ی </w:t>
+        <w:t xml:space="preserve"> به ولتاژ </w:t>
+      </w:r>
+      <w:r>
+        <w:t>3.3v</w:t>
+      </w:r>
+      <w:r>
+        <w:rPr>
+          <w:rFonts w:hint="cs"/>
+          <w:rtl/>
+        </w:rPr>
+        <w:t xml:space="preserve">، پایه‌ی </w:t>
       </w:r>
       <w:r>
         <w:t>GPIO0</w:t>
@@ -14753,7 +14940,17 @@
           <w:rFonts w:hint="cs"/>
           <w:rtl/>
         </w:rPr>
-        <w:t xml:space="preserve">دقت شود که بیشتر از ۳.۳ ولت به </w:t>
+        <w:t xml:space="preserve">دقت شود که بیشتر از </w:t>
+      </w:r>
+      <w:r>
+        <w:t>3.3v</w:t>
+      </w:r>
+      <w:r>
+        <w:rPr>
+          <w:rFonts w:hint="cs"/>
+          <w:rtl/>
+        </w:rPr>
+        <w:t xml:space="preserve"> به </w:t>
       </w:r>
       <w:r>
         <w:t>ESP</w:t>
@@ -14763,7 +14960,24 @@
           <w:rFonts w:hint="cs"/>
           <w:rtl/>
         </w:rPr>
-        <w:t xml:space="preserve"> نباید ولتاژ داده شود. پس ولتاژ مبدل حتماً باید روی ۳.۳ ولت تنظیم شود.</w:t>
+        <w:t xml:space="preserve"> نباید ولتاژ داده شود. پس ولتاژ مبدل حتماً باید روی </w:t>
+      </w:r>
+      <w:r>
+        <w:t>3.3v</w:t>
+      </w:r>
+      <w:r>
+        <w:rPr>
+          <w:rFonts w:hint="cs"/>
+          <w:rtl/>
+        </w:rPr>
+        <w:t xml:space="preserve"> </w:t>
+      </w:r>
+      <w:r>
+        <w:rPr>
+          <w:rFonts w:hint="cs"/>
+          <w:rtl/>
+        </w:rPr>
+        <w:t>تنظیم شود.</w:t>
       </w:r>
     </w:p>
     <w:p>
@@ -14821,7 +15035,7 @@
           <w:rtl/>
         </w:rPr>
       </w:pPr>
-      <w:bookmarkStart w:id="14" w:name="_Toc16503556"/>
+      <w:bookmarkStart w:id="13" w:name="_Toc16503556"/>
       <w:r>
         <w:rPr>
           <w:rFonts w:hint="cs"/>
@@ -14829,7 +15043,7 @@
         </w:rPr>
         <w:t>معماری</w:t>
       </w:r>
-      <w:bookmarkEnd w:id="14"/>
+      <w:bookmarkEnd w:id="13"/>
     </w:p>
     <w:p>
       <w:r>
@@ -14904,8 +15118,13 @@
         <w:t xml:space="preserve">همچنین دارای </w:t>
       </w:r>
       <w:r>
-        <w:t>1 MiB</w:t>
-      </w:r>
+        <w:t xml:space="preserve">1 </w:t>
+      </w:r>
+      <w:proofErr w:type="spellStart"/>
+      <w:r>
+        <w:t>MiB</w:t>
+      </w:r>
+      <w:proofErr w:type="spellEnd"/>
       <w:r>
         <w:rPr>
           <w:rFonts w:hint="cs"/>
@@ -14951,57 +15170,701 @@
     <w:p>
       <w:pPr>
         <w:pStyle w:val="Heading1"/>
-      </w:pPr>
-      <w:bookmarkStart w:id="15" w:name="_Toc16503557"/>
-      <w:r>
-        <w:rPr>
-          <w:rFonts w:hint="cs"/>
-          <w:rtl/>
-        </w:rPr>
-        <w:t>صفحه نمایش</w:t>
+        <w:rPr>
+          <w:rtl/>
+        </w:rPr>
+      </w:pPr>
+      <w:bookmarkStart w:id="14" w:name="_Toc16503557"/>
+      <w:r>
+        <w:rPr>
+          <w:rtl/>
+        </w:rPr>
+        <w:br w:type="page"/>
+      </w:r>
+    </w:p>
+    <w:bookmarkEnd w:id="14"/>
+    <w:p>
+      <w:pPr>
+        <w:pStyle w:val="Heading1"/>
+      </w:pPr>
+      <w:r>
+        <w:rPr>
+          <w:rFonts w:hint="cs"/>
+          <w:rtl/>
+        </w:rPr>
+        <w:lastRenderedPageBreak/>
+        <w:t>آینه‌ی هوشمند</w:t>
+      </w:r>
+    </w:p>
+    <w:p>
+      <w:pPr>
+        <w:rPr>
+          <w:rtl/>
+        </w:rPr>
+      </w:pPr>
+      <w:r>
+        <w:rPr>
+          <w:rFonts w:hint="cs"/>
+          <w:rtl/>
+        </w:rPr>
+        <w:t xml:space="preserve">در این پروژه </w:t>
+      </w:r>
+      <w:r>
+        <w:rPr>
+          <w:rFonts w:hint="cs"/>
+          <w:rtl/>
+        </w:rPr>
+        <w:t>از یک آینه‌ی هوشمند به عنوان صفحه نمایش‌گر پروژه استفاده خواهیم کرد.</w:t>
+      </w:r>
+    </w:p>
+    <w:p>
+      <w:bookmarkStart w:id="15" w:name="_Toc16503558"/>
+      <w:r>
+        <w:rPr>
+          <w:rFonts w:hint="cs"/>
+          <w:rtl/>
+        </w:rPr>
+        <w:t xml:space="preserve">آینه‌ی هوشمند آینه‌ای است که علاوه بر نشان دادن تصویر شما، قابلیت نمایش اطلاعاتی نظیر زمان، آب و هوا، تاریخ و ... را همزمان با بازتاب تصویر را داراست. </w:t>
+      </w:r>
+    </w:p>
+    <w:p>
+      <w:pPr>
+        <w:keepNext/>
+        <w:jc w:val="center"/>
+      </w:pPr>
+      <w:r>
+        <w:rPr>
+          <w:noProof/>
+        </w:rPr>
+        <w:drawing>
+          <wp:inline distT="0" distB="0" distL="0" distR="0" wp14:anchorId="2724790C" wp14:editId="02B1794F">
+            <wp:extent cx="4681855" cy="3343275"/>
+            <wp:effectExtent l="0" t="0" r="4445" b="9525"/>
+            <wp:docPr id="39" name="Picture 39"/>
+            <wp:cNvGraphicFramePr>
+              <a:graphicFrameLocks xmlns:a="http://schemas.openxmlformats.org/drawingml/2006/main" noChangeAspect="1"/>
+            </wp:cNvGraphicFramePr>
+            <a:graphic xmlns:a="http://schemas.openxmlformats.org/drawingml/2006/main">
+              <a:graphicData uri="http://schemas.openxmlformats.org/drawingml/2006/picture">
+                <pic:pic xmlns:pic="http://schemas.openxmlformats.org/drawingml/2006/picture">
+                  <pic:nvPicPr>
+                    <pic:cNvPr id="0" name="Picture 4"/>
+                    <pic:cNvPicPr>
+                      <a:picLocks noChangeAspect="1" noChangeArrowheads="1"/>
+                    </pic:cNvPicPr>
+                  </pic:nvPicPr>
+                  <pic:blipFill>
+                    <a:blip r:embed="rId23">
+                      <a:extLst>
+                        <a:ext uri="{28A0092B-C50C-407E-A947-70E740481C1C}">
+                          <a14:useLocalDpi xmlns:a14="http://schemas.microsoft.com/office/drawing/2010/main" val="0"/>
+                        </a:ext>
+                      </a:extLst>
+                    </a:blip>
+                    <a:srcRect/>
+                    <a:stretch>
+                      <a:fillRect/>
+                    </a:stretch>
+                  </pic:blipFill>
+                  <pic:spPr bwMode="auto">
+                    <a:xfrm>
+                      <a:off x="0" y="0"/>
+                      <a:ext cx="4681855" cy="3343275"/>
+                    </a:xfrm>
+                    <a:prstGeom prst="rect">
+                      <a:avLst/>
+                    </a:prstGeom>
+                    <a:noFill/>
+                    <a:ln>
+                      <a:noFill/>
+                    </a:ln>
+                  </pic:spPr>
+                </pic:pic>
+              </a:graphicData>
+            </a:graphic>
+          </wp:inline>
+        </w:drawing>
+      </w:r>
+    </w:p>
+    <w:p>
+      <w:pPr>
+        <w:pStyle w:val="Caption"/>
+        <w:bidi/>
+        <w:rPr>
+          <w:rtl/>
+        </w:rPr>
+      </w:pPr>
+      <w:r>
+        <w:rPr>
+          <w:rFonts w:hint="eastAsia"/>
+          <w:rtl/>
+        </w:rPr>
+        <w:t>شکل</w:t>
+      </w:r>
+      <w:r>
+        <w:rPr>
+          <w:rtl/>
+        </w:rPr>
+        <w:t xml:space="preserve"> </w:t>
+      </w:r>
+      <w:r>
+        <w:rPr>
+          <w:rtl/>
+        </w:rPr>
+        <w:fldChar w:fldCharType="begin"/>
+      </w:r>
+      <w:r>
+        <w:rPr>
+          <w:rtl/>
+        </w:rPr>
+        <w:instrText xml:space="preserve"> </w:instrText>
+      </w:r>
+      <w:r>
+        <w:instrText>SEQ</w:instrText>
+      </w:r>
+      <w:r>
+        <w:rPr>
+          <w:rtl/>
+        </w:rPr>
+        <w:instrText xml:space="preserve"> شکل \* </w:instrText>
+      </w:r>
+      <w:r>
+        <w:instrText>ARABIC</w:instrText>
+      </w:r>
+      <w:r>
+        <w:rPr>
+          <w:rtl/>
+        </w:rPr>
+        <w:instrText xml:space="preserve"> </w:instrText>
+      </w:r>
+      <w:r>
+        <w:rPr>
+          <w:rtl/>
+        </w:rPr>
+        <w:fldChar w:fldCharType="separate"/>
+      </w:r>
+      <w:r>
+        <w:rPr>
+          <w:rtl/>
+        </w:rPr>
+        <w:t>8</w:t>
+      </w:r>
+      <w:r>
+        <w:rPr>
+          <w:rtl/>
+        </w:rPr>
+        <w:fldChar w:fldCharType="end"/>
+      </w:r>
+      <w:r>
+        <w:rPr>
+          <w:rFonts w:hint="cs"/>
+          <w:rtl/>
+        </w:rPr>
+        <w:t xml:space="preserve"> نمونه‌ای از یک آینه‌ی هوشمند</w:t>
+      </w:r>
+    </w:p>
+    <w:p>
+      <w:pPr>
+        <w:pStyle w:val="Heading2"/>
+        <w:rPr>
+          <w:rtl/>
+        </w:rPr>
+      </w:pPr>
+      <w:r>
+        <w:rPr>
+          <w:rFonts w:hint="cs"/>
+          <w:rtl/>
+        </w:rPr>
+        <w:t>ساختار</w:t>
+      </w:r>
+    </w:p>
+    <w:p>
+      <w:pPr>
+        <w:rPr>
+          <w:rFonts w:ascii="Calibri" w:hAnsi="Calibri"/>
+          <w:sz w:val="22"/>
+          <w:szCs w:val="22"/>
+        </w:rPr>
+      </w:pPr>
+      <w:r>
+        <w:rPr>
+          <w:rFonts w:hint="cs"/>
+          <w:rtl/>
+        </w:rPr>
+        <w:t>برای ساخت این آینه‌ها به یک آینه‌ی یک طرفه</w:t>
+      </w:r>
+      <w:r>
+        <w:rPr>
+          <w:rStyle w:val="FootnoteReference"/>
+          <w:rtl/>
+        </w:rPr>
+        <w:footnoteReference w:id="26"/>
+      </w:r>
+      <w:r>
+        <w:rPr>
+          <w:rFonts w:hint="cs"/>
+          <w:rtl/>
+        </w:rPr>
+        <w:t xml:space="preserve"> و یک صفحه‌ی نمایشگر در پشت آینه نیاز است. </w:t>
+      </w:r>
+    </w:p>
+    <w:p>
+      <w:pPr>
+        <w:rPr>
+          <w:rtl/>
+        </w:rPr>
+      </w:pPr>
+      <w:r>
+        <w:rPr>
+          <w:rFonts w:hint="cs"/>
+          <w:rtl/>
+        </w:rPr>
+        <w:lastRenderedPageBreak/>
+        <w:t xml:space="preserve">آینه‌های یک طرفه آینه‌هایی هستند که یک‌ طرف آن نور را از خود عبور داده و طرف دیگر نور را بازتاب می‌کند. </w:t>
+      </w:r>
+      <w:r>
+        <w:rPr>
+          <w:rFonts w:hint="cs"/>
+          <w:rtl/>
+        </w:rPr>
+        <w:t xml:space="preserve">این آینه‌ها با نام‌های شیشه‌ی یک‌ طرفه و آینه‌های دو طرفه نیز یافت می‌شوند. </w:t>
+      </w:r>
+      <w:r>
+        <w:rPr>
+          <w:rFonts w:hint="cs"/>
+          <w:rtl/>
+        </w:rPr>
+        <w:t>(شکل ۹)</w:t>
+      </w:r>
+    </w:p>
+    <w:p>
+      <w:pPr>
+        <w:keepNext/>
+        <w:jc w:val="center"/>
+      </w:pPr>
+      <w:r>
+        <w:rPr>
+          <w:noProof/>
+        </w:rPr>
+        <w:drawing>
+          <wp:inline distT="0" distB="0" distL="0" distR="0" wp14:anchorId="30DFFFB2" wp14:editId="67DBC373">
+            <wp:extent cx="5091113" cy="3632835"/>
+            <wp:effectExtent l="0" t="0" r="0" b="5715"/>
+            <wp:docPr id="40" name="Picture 40"/>
+            <wp:cNvGraphicFramePr>
+              <a:graphicFrameLocks xmlns:a="http://schemas.openxmlformats.org/drawingml/2006/main" noChangeAspect="1"/>
+            </wp:cNvGraphicFramePr>
+            <a:graphic xmlns:a="http://schemas.openxmlformats.org/drawingml/2006/main">
+              <a:graphicData uri="http://schemas.openxmlformats.org/drawingml/2006/picture">
+                <pic:pic xmlns:pic="http://schemas.openxmlformats.org/drawingml/2006/picture">
+                  <pic:nvPicPr>
+                    <pic:cNvPr id="0" name="Picture 6"/>
+                    <pic:cNvPicPr>
+                      <a:picLocks noChangeAspect="1" noChangeArrowheads="1"/>
+                    </pic:cNvPicPr>
+                  </pic:nvPicPr>
+                  <pic:blipFill rotWithShape="1">
+                    <a:blip r:embed="rId24">
+                      <a:extLst>
+                        <a:ext uri="{28A0092B-C50C-407E-A947-70E740481C1C}">
+                          <a14:useLocalDpi xmlns:a14="http://schemas.microsoft.com/office/drawing/2010/main" val="0"/>
+                        </a:ext>
+                      </a:extLst>
+                    </a:blip>
+                    <a:srcRect l="1" t="4446" r="267" b="7827"/>
+                    <a:stretch/>
+                  </pic:blipFill>
+                  <pic:spPr bwMode="auto">
+                    <a:xfrm>
+                      <a:off x="0" y="0"/>
+                      <a:ext cx="5092353" cy="3633720"/>
+                    </a:xfrm>
+                    <a:prstGeom prst="rect">
+                      <a:avLst/>
+                    </a:prstGeom>
+                    <a:noFill/>
+                    <a:ln>
+                      <a:noFill/>
+                    </a:ln>
+                    <a:extLst>
+                      <a:ext uri="{53640926-AAD7-44D8-BBD7-CCE9431645EC}">
+                        <a14:shadowObscured xmlns:a14="http://schemas.microsoft.com/office/drawing/2010/main"/>
+                      </a:ext>
+                    </a:extLst>
+                  </pic:spPr>
+                </pic:pic>
+              </a:graphicData>
+            </a:graphic>
+          </wp:inline>
+        </w:drawing>
+      </w:r>
+    </w:p>
+    <w:p>
+      <w:pPr>
+        <w:pStyle w:val="Caption"/>
+        <w:bidi/>
+        <w:rPr>
+          <w:rtl/>
+        </w:rPr>
+      </w:pPr>
+      <w:r>
+        <w:rPr>
+          <w:rFonts w:hint="eastAsia"/>
+          <w:rtl/>
+        </w:rPr>
+        <w:t>شکل</w:t>
+      </w:r>
+      <w:r>
+        <w:rPr>
+          <w:rtl/>
+        </w:rPr>
+        <w:t xml:space="preserve"> </w:t>
+      </w:r>
+      <w:r>
+        <w:rPr>
+          <w:rtl/>
+        </w:rPr>
+        <w:fldChar w:fldCharType="begin"/>
+      </w:r>
+      <w:r>
+        <w:rPr>
+          <w:rtl/>
+        </w:rPr>
+        <w:instrText xml:space="preserve"> </w:instrText>
+      </w:r>
+      <w:r>
+        <w:instrText>SEQ</w:instrText>
+      </w:r>
+      <w:r>
+        <w:rPr>
+          <w:rtl/>
+        </w:rPr>
+        <w:instrText xml:space="preserve"> شکل \* </w:instrText>
+      </w:r>
+      <w:r>
+        <w:instrText>ARABIC</w:instrText>
+      </w:r>
+      <w:r>
+        <w:rPr>
+          <w:rtl/>
+        </w:rPr>
+        <w:instrText xml:space="preserve"> </w:instrText>
+      </w:r>
+      <w:r>
+        <w:rPr>
+          <w:rtl/>
+        </w:rPr>
+        <w:fldChar w:fldCharType="separate"/>
+      </w:r>
+      <w:r>
+        <w:rPr>
+          <w:rtl/>
+        </w:rPr>
+        <w:t>9</w:t>
+      </w:r>
+      <w:r>
+        <w:rPr>
+          <w:rtl/>
+        </w:rPr>
+        <w:fldChar w:fldCharType="end"/>
+      </w:r>
+      <w:r>
+        <w:rPr>
+          <w:rFonts w:hint="cs"/>
+          <w:rtl/>
+        </w:rPr>
+        <w:t xml:space="preserve"> </w:t>
+      </w:r>
+      <w:r>
+        <w:rPr>
+          <w:rFonts w:hint="cs"/>
+          <w:rtl/>
+        </w:rPr>
+        <w:t xml:space="preserve">نحوه‌ی بازتاب نور در </w:t>
+      </w:r>
+      <w:r>
+        <w:rPr>
+          <w:rFonts w:hint="cs"/>
+          <w:rtl/>
+        </w:rPr>
+        <w:t>شیشه‌</w:t>
+      </w:r>
+      <w:r>
+        <w:rPr>
+          <w:rFonts w:hint="cs"/>
+          <w:rtl/>
+        </w:rPr>
+        <w:t>ها</w:t>
+      </w:r>
+      <w:r>
+        <w:rPr>
+          <w:rFonts w:hint="cs"/>
+          <w:rtl/>
+        </w:rPr>
+        <w:t>ی یک طرفه</w:t>
+      </w:r>
+    </w:p>
+    <w:p>
+      <w:pPr>
+        <w:rPr>
+          <w:rFonts w:ascii="Calibri" w:hAnsi="Calibri"/>
+          <w:sz w:val="22"/>
+          <w:szCs w:val="22"/>
+        </w:rPr>
+      </w:pPr>
+      <w:r>
+        <w:rPr>
+          <w:rFonts w:hint="cs"/>
+          <w:rtl/>
+        </w:rPr>
+        <w:t>با توجه به توضیحی که در خصوص این نوع آینه داده شد، از هر ابزار دیگری</w:t>
+      </w:r>
+      <w:r>
+        <w:rPr>
+          <w:rFonts w:hint="cs"/>
+          <w:rtl/>
+        </w:rPr>
+        <w:t xml:space="preserve"> مانند شیشه‌های کوتینگ آلومینیوم یا کروم، پلکسی‌های یک‌طرفه و ...</w:t>
+      </w:r>
+      <w:r>
+        <w:rPr>
+          <w:rFonts w:hint="cs"/>
+          <w:rtl/>
+        </w:rPr>
+        <w:t xml:space="preserve"> که همچین خاصیتی داشته باشد نیز می‌توان استفاده کرد.</w:t>
+      </w:r>
+      <w:r>
+        <w:rPr>
+          <w:rFonts w:hint="cs"/>
+          <w:rtl/>
+        </w:rPr>
+        <w:t xml:space="preserve"> از آن رو که تهیه‌ی چنین آینه‌ای هزینه‌بر بود؛ به ساخت یک آینه‌ی یک طرفه پرداختیم؛ که در ادامه بیشتر توضیح داده خواهد شد.</w:t>
+      </w:r>
+    </w:p>
+    <w:p>
+      <w:pPr>
+        <w:pStyle w:val="Heading2"/>
+        <w:rPr>
+          <w:rtl/>
+        </w:rPr>
+      </w:pPr>
+      <w:r>
+        <w:rPr>
+          <w:rFonts w:hint="cs"/>
+          <w:rtl/>
+        </w:rPr>
+        <w:t>ساخت آینه‌ی یک طرفه</w:t>
+      </w:r>
+    </w:p>
+    <w:p>
+      <w:pPr>
+        <w:rPr>
+          <w:rtl/>
+        </w:rPr>
+      </w:pPr>
+      <w:r>
+        <w:rPr>
+          <w:rFonts w:hint="cs"/>
+          <w:rtl/>
+        </w:rPr>
+        <w:t>برای این کار ابتدا باید با استفاده از تینر بخش رنگی پشت آینه را به آرامی سابید. سپس با یک سمباده‌ی بسیار نرم اندکی از ضخامت جیوه‌ی پشت آینه را کم کرد تا نور بتواند از آن عبور کند.</w:t>
+      </w:r>
+    </w:p>
+    <w:p>
+      <w:r>
+        <w:rPr>
+          <w:rFonts w:hint="cs"/>
+          <w:rtl/>
+        </w:rPr>
+        <w:lastRenderedPageBreak/>
+        <w:t xml:space="preserve">حال با </w:t>
+      </w:r>
+      <w:r>
+        <w:rPr>
+          <w:rFonts w:hint="cs"/>
+          <w:rtl/>
+        </w:rPr>
+        <w:t>انداختن تصویری سفید با پس زمینه‌ای سیاه بر روی نمایش‌گر و قرار دادن آن در پشت آینه می‌توان تغییر به وجود آمده را مشاهده کرد.</w:t>
+      </w:r>
+    </w:p>
+    <w:p>
+      <w:pPr>
+        <w:keepNext/>
+        <w:jc w:val="center"/>
+      </w:pPr>
+      <w:r>
+        <w:rPr>
+          <w:noProof/>
+        </w:rPr>
+        <w:drawing>
+          <wp:inline distT="0" distB="0" distL="0" distR="0" wp14:anchorId="2B40B434" wp14:editId="33041243">
+            <wp:extent cx="4048125" cy="4238625"/>
+            <wp:effectExtent l="0" t="0" r="9525" b="9525"/>
+            <wp:docPr id="42" name="Picture 42"/>
+            <wp:cNvGraphicFramePr>
+              <a:graphicFrameLocks xmlns:a="http://schemas.openxmlformats.org/drawingml/2006/main" noChangeAspect="1"/>
+            </wp:cNvGraphicFramePr>
+            <a:graphic xmlns:a="http://schemas.openxmlformats.org/drawingml/2006/main">
+              <a:graphicData uri="http://schemas.openxmlformats.org/drawingml/2006/picture">
+                <pic:pic xmlns:pic="http://schemas.openxmlformats.org/drawingml/2006/picture">
+                  <pic:nvPicPr>
+                    <pic:cNvPr id="0" name="Picture 8"/>
+                    <pic:cNvPicPr>
+                      <a:picLocks noChangeAspect="1" noChangeArrowheads="1"/>
+                    </pic:cNvPicPr>
+                  </pic:nvPicPr>
+                  <pic:blipFill rotWithShape="1">
+                    <a:blip r:embed="rId25">
+                      <a:extLst>
+                        <a:ext uri="{28A0092B-C50C-407E-A947-70E740481C1C}">
+                          <a14:useLocalDpi xmlns:a14="http://schemas.microsoft.com/office/drawing/2010/main" val="0"/>
+                        </a:ext>
+                      </a:extLst>
+                    </a:blip>
+                    <a:srcRect t="19182" r="2733" b="4428"/>
+                    <a:stretch/>
+                  </pic:blipFill>
+                  <pic:spPr bwMode="auto">
+                    <a:xfrm>
+                      <a:off x="0" y="0"/>
+                      <a:ext cx="4058557" cy="4249548"/>
+                    </a:xfrm>
+                    <a:prstGeom prst="rect">
+                      <a:avLst/>
+                    </a:prstGeom>
+                    <a:noFill/>
+                    <a:ln>
+                      <a:noFill/>
+                    </a:ln>
+                    <a:extLst>
+                      <a:ext uri="{53640926-AAD7-44D8-BBD7-CCE9431645EC}">
+                        <a14:shadowObscured xmlns:a14="http://schemas.microsoft.com/office/drawing/2010/main"/>
+                      </a:ext>
+                    </a:extLst>
+                  </pic:spPr>
+                </pic:pic>
+              </a:graphicData>
+            </a:graphic>
+          </wp:inline>
+        </w:drawing>
+      </w:r>
+    </w:p>
+    <w:p>
+      <w:pPr>
+        <w:pStyle w:val="Caption"/>
+        <w:bidi/>
+      </w:pPr>
+      <w:r>
+        <w:rPr>
+          <w:rFonts w:hint="eastAsia"/>
+          <w:rtl/>
+        </w:rPr>
+        <w:t>شکل</w:t>
+      </w:r>
+      <w:r>
+        <w:rPr>
+          <w:rtl/>
+        </w:rPr>
+        <w:t xml:space="preserve"> </w:t>
+      </w:r>
+      <w:r>
+        <w:rPr>
+          <w:rtl/>
+        </w:rPr>
+        <w:fldChar w:fldCharType="begin"/>
+      </w:r>
+      <w:r>
+        <w:rPr>
+          <w:rtl/>
+        </w:rPr>
+        <w:instrText xml:space="preserve"> </w:instrText>
+      </w:r>
+      <w:r>
+        <w:instrText>SEQ</w:instrText>
+      </w:r>
+      <w:r>
+        <w:rPr>
+          <w:rtl/>
+        </w:rPr>
+        <w:instrText xml:space="preserve"> شکل \* </w:instrText>
+      </w:r>
+      <w:r>
+        <w:instrText>ARABIC</w:instrText>
+      </w:r>
+      <w:r>
+        <w:rPr>
+          <w:rtl/>
+        </w:rPr>
+        <w:instrText xml:space="preserve"> </w:instrText>
+      </w:r>
+      <w:r>
+        <w:rPr>
+          <w:rtl/>
+        </w:rPr>
+        <w:fldChar w:fldCharType="separate"/>
+      </w:r>
+      <w:r>
+        <w:rPr>
+          <w:rtl/>
+        </w:rPr>
+        <w:t>10</w:t>
+      </w:r>
+      <w:r>
+        <w:rPr>
+          <w:rtl/>
+        </w:rPr>
+        <w:fldChar w:fldCharType="end"/>
+      </w:r>
+      <w:r>
+        <w:rPr>
+          <w:rFonts w:hint="cs"/>
+          <w:rtl/>
+        </w:rPr>
+        <w:t xml:space="preserve"> نمونه‌ی اولیه از ساخت آینه‌ی یک طرفه</w:t>
+      </w:r>
+    </w:p>
+    <w:p>
+      <w:pPr>
+        <w:rPr>
+          <w:rFonts w:hint="cs"/>
+        </w:rPr>
+      </w:pPr>
+      <w:bookmarkStart w:id="16" w:name="_GoBack"/>
+      <w:bookmarkEnd w:id="16"/>
+    </w:p>
+    <w:p>
+      <w:pPr>
+        <w:jc w:val="center"/>
+        <w:rPr>
+          <w:rtl/>
+        </w:rPr>
+      </w:pPr>
+      <w:r>
+        <w:rPr>
+          <w:rtl/>
+        </w:rPr>
+        <w:br w:type="page"/>
+      </w:r>
+    </w:p>
+    <w:p>
+      <w:pPr>
+        <w:pStyle w:val="Heading1"/>
+        <w:rPr>
+          <w:rtl/>
+        </w:rPr>
+      </w:pPr>
+      <w:r>
+        <w:rPr>
+          <w:rFonts w:hint="cs"/>
+          <w:rtl/>
+        </w:rPr>
+        <w:lastRenderedPageBreak/>
+        <w:t>سنسورها</w:t>
       </w:r>
       <w:bookmarkEnd w:id="15"/>
     </w:p>
     <w:p>
       <w:pPr>
-        <w:rPr>
-          <w:rtl/>
-        </w:rPr>
-      </w:pPr>
-      <w:r>
-        <w:rPr>
-          <w:rFonts w:hint="cs"/>
-          <w:rtl/>
-        </w:rPr>
-        <w:t xml:space="preserve">در این پروژه </w:t>
-      </w:r>
-      <w:r>
-        <w:rPr>
-          <w:rFonts w:hint="cs"/>
-          <w:rtl/>
-        </w:rPr>
-        <w:t>از یک آینه‌ی هوشمند به عنوان صفحه نمایش‌گر پروژه استفاده خواهیم کرد.</w:t>
-      </w:r>
-    </w:p>
-    <w:p>
-      <w:pPr>
-        <w:pStyle w:val="Heading1"/>
-        <w:rPr>
-          <w:rtl/>
-        </w:rPr>
-      </w:pPr>
-      <w:bookmarkStart w:id="16" w:name="_Toc16503558"/>
-      <w:r>
-        <w:rPr>
-          <w:rFonts w:hint="cs"/>
-          <w:rtl/>
-        </w:rPr>
-        <w:t>سنسورها</w:t>
-      </w:r>
-      <w:bookmarkEnd w:id="16"/>
-    </w:p>
-    <w:p>
-      <w:pPr>
         <w:pStyle w:val="Heading3"/>
         <w:rPr>
           <w:rtl/>
@@ -15783,7 +16646,6 @@
           <w:rFonts w:hint="eastAsia"/>
           <w:rtl/>
         </w:rPr>
-        <w:lastRenderedPageBreak/>
         <w:t>دستگاه</w:t>
       </w:r>
       <w:r>
@@ -18338,8 +19200,9 @@
         <w:rPr>
           <w:noProof/>
         </w:rPr>
+        <w:lastRenderedPageBreak/>
         <w:drawing>
-          <wp:inline distT="0" distB="0" distL="0" distR="0" wp14:anchorId="0DDF364F" wp14:editId="7241DFA9">
+          <wp:inline distT="0" distB="0" distL="0" distR="0" wp14:anchorId="0DDF364F" wp14:editId="4931BED3">
             <wp:extent cx="2018982" cy="2014537"/>
             <wp:effectExtent l="0" t="0" r="635" b="5080"/>
             <wp:docPr id="29" name="Picture 29"/>
@@ -18356,7 +19219,7 @@
                     </pic:cNvPicPr>
                   </pic:nvPicPr>
                   <pic:blipFill rotWithShape="1">
-                    <a:blip r:embed="rId23" cstate="print">
+                    <a:blip r:embed="rId26" cstate="print">
                       <a:extLst>
                         <a:ext uri="{28A0092B-C50C-407E-A947-70E740481C1C}">
                           <a14:useLocalDpi xmlns:a14="http://schemas.microsoft.com/office/drawing/2010/main" val="0"/>
@@ -18453,7 +19316,7 @@
         <w:rPr>
           <w:rtl/>
         </w:rPr>
-        <w:t>7</w:t>
+        <w:t>11</w:t>
       </w:r>
       <w:r>
         <w:rPr>
@@ -18483,7 +19346,6 @@
           <w:rFonts w:hint="cs"/>
           <w:rtl/>
         </w:rPr>
-        <w:lastRenderedPageBreak/>
         <w:t>تشخیص دود</w:t>
       </w:r>
       <w:bookmarkEnd w:id="21"/>
@@ -18509,7 +19371,7 @@
         <mc:AlternateContent>
           <mc:Choice Requires="wps">
             <w:drawing>
-              <wp:anchor distT="0" distB="0" distL="114300" distR="114300" simplePos="0" relativeHeight="251686912" behindDoc="0" locked="0" layoutInCell="1" allowOverlap="1" wp14:anchorId="17C341CE" wp14:editId="38C03D06">
+              <wp:anchor distT="0" distB="0" distL="114300" distR="114300" simplePos="0" relativeHeight="251686912" behindDoc="0" locked="0" layoutInCell="1" allowOverlap="1" wp14:anchorId="17C341CE" wp14:editId="147283E4">
                 <wp:simplePos x="0" y="0"/>
                 <wp:positionH relativeFrom="column">
                   <wp:posOffset>2423795</wp:posOffset>
@@ -18577,7 +19439,7 @@
           </mc:Choice>
           <mc:Fallback>
             <w:pict>
-              <v:oval w14:anchorId="17C341CE" id="Oval 20" o:spid="_x0000_s1032" style="position:absolute;left:0;text-align:left;margin-left:190.85pt;margin-top:137.2pt;width:57.75pt;height:58.85pt;z-index:251686912;visibility:visible;mso-wrap-style:square;mso-wrap-distance-left:9pt;mso-wrap-distance-top:0;mso-wrap-distance-right:9pt;mso-wrap-distance-bottom:0;mso-position-horizontal:absolute;mso-position-horizontal-relative:text;mso-position-vertical:absolute;mso-position-vertical-relative:text;v-text-anchor:middle" o:gfxdata="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" fillcolor="#a5a5a5 [3206]" strokecolor="#525252 [1606]" strokeweight="1pt">
+              <v:oval w14:anchorId="17C341CE" id="Oval 20" o:spid="_x0000_s1030" style="position:absolute;left:0;text-align:left;margin-left:190.85pt;margin-top:137.2pt;width:57.75pt;height:58.85pt;z-index:251686912;visibility:visible;mso-wrap-style:square;mso-wrap-distance-left:9pt;mso-wrap-distance-top:0;mso-wrap-distance-right:9pt;mso-wrap-distance-bottom:0;mso-position-horizontal:absolute;mso-position-horizontal-relative:text;mso-position-vertical:absolute;mso-position-vertical-relative:text;v-text-anchor:middle" o:gfxdata="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" fillcolor="#a5a5a5 [3206]" strokecolor="#525252 [1606]" strokeweight="1pt">
                 <v:stroke joinstyle="miter"/>
                 <v:textbox>
                   <w:txbxContent>
@@ -19033,7 +19895,7 @@
           <w:rStyle w:val="FootnoteReference"/>
           <w:rtl/>
         </w:rPr>
-        <w:footnoteReference w:id="26"/>
+        <w:footnoteReference w:id="27"/>
       </w:r>
       <w:r>
         <w:rPr>
@@ -20830,7 +21692,6 @@
           <w:rFonts w:hint="cs"/>
           <w:rtl/>
         </w:rPr>
-        <w:lastRenderedPageBreak/>
         <w:t>بردها</w:t>
       </w:r>
       <w:bookmarkEnd w:id="23"/>
@@ -20869,6 +21730,7 @@
           <w:rFonts w:hint="cs"/>
           <w:rtl/>
         </w:rPr>
+        <w:lastRenderedPageBreak/>
         <w:t>بدنه‌ی اصلی</w:t>
       </w:r>
       <w:bookmarkEnd w:id="25"/>
@@ -20884,7 +21746,7 @@
           <w:lang w:bidi="ar-SA"/>
         </w:rPr>
         <w:drawing>
-          <wp:inline distT="0" distB="0" distL="0" distR="0" wp14:anchorId="41F1EA11" wp14:editId="78AD74AD">
+          <wp:inline distT="0" distB="0" distL="0" distR="0" wp14:anchorId="41F1EA11" wp14:editId="083A7023">
             <wp:extent cx="5715000" cy="4799330"/>
             <wp:effectExtent l="0" t="0" r="0" b="1270"/>
             <wp:docPr id="18" name="Picture 18" descr="C:\Users\DearUser\Desktop\IoT\Pic\RPi_bb.jpg"/>
@@ -20901,7 +21763,7 @@
                     </pic:cNvPicPr>
                   </pic:nvPicPr>
                   <pic:blipFill rotWithShape="1">
-                    <a:blip r:embed="rId24" cstate="print">
+                    <a:blip r:embed="rId27" cstate="print">
                       <a:extLst>
                         <a:ext uri="{28A0092B-C50C-407E-A947-70E740481C1C}">
                           <a14:useLocalDpi xmlns:a14="http://schemas.microsoft.com/office/drawing/2010/main" val="0"/>
@@ -20998,7 +21860,7 @@
         <w:rPr>
           <w:rtl/>
         </w:rPr>
-        <w:t>8</w:t>
+        <w:t>12</w:t>
       </w:r>
       <w:r>
         <w:rPr>
@@ -21056,7 +21918,7 @@
         <mc:AlternateContent>
           <mc:Choice Requires="wps">
             <w:drawing>
-              <wp:anchor distT="0" distB="0" distL="114300" distR="114300" simplePos="0" relativeHeight="251670528" behindDoc="0" locked="0" layoutInCell="1" allowOverlap="1" wp14:anchorId="3161FD45" wp14:editId="361E2E7E">
+              <wp:anchor distT="0" distB="0" distL="114300" distR="114300" simplePos="0" relativeHeight="251669504" behindDoc="0" locked="0" layoutInCell="1" allowOverlap="1" wp14:anchorId="3161FD45" wp14:editId="44ECABEE">
                 <wp:simplePos x="0" y="0"/>
                 <wp:positionH relativeFrom="column">
                   <wp:posOffset>1330325</wp:posOffset>
@@ -21152,7 +22014,7 @@
                               <w:rPr>
                                 <w:rtl/>
                               </w:rPr>
-                              <w:t>9</w:t>
+                              <w:t>13</w:t>
                             </w:r>
                             <w:r>
                               <w:rPr>
@@ -21185,7 +22047,7 @@
           </mc:Choice>
           <mc:Fallback>
             <w:pict>
-              <v:shape w14:anchorId="3161FD45" id="Text Box 15" o:spid="_x0000_s1033" type="#_x0000_t202" style="position:absolute;left:0;text-align:left;margin-left:104.75pt;margin-top:275.8pt;width:346pt;height:.05pt;z-index:251670528;visibility:visible;mso-wrap-style:square;mso-wrap-distance-left:9pt;mso-wrap-distance-top:0;mso-wrap-distance-right:9pt;mso-wrap-distance-bottom:0;mso-position-horizontal:absolute;mso-position-horizontal-relative:text;mso-position-vertical:absolute;mso-position-vertical-relative:text;v-text-anchor:top" o:gfxdata="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" stroked="f">
+              <v:shape w14:anchorId="3161FD45" id="Text Box 15" o:spid="_x0000_s1031" type="#_x0000_t202" style="position:absolute;left:0;text-align:left;margin-left:104.75pt;margin-top:275.8pt;width:346pt;height:.05pt;z-index:251669504;visibility:visible;mso-wrap-style:square;mso-wrap-distance-left:9pt;mso-wrap-distance-top:0;mso-wrap-distance-right:9pt;mso-wrap-distance-bottom:0;mso-position-horizontal:absolute;mso-position-horizontal-relative:text;mso-position-vertical:absolute;mso-position-vertical-relative:text;v-text-anchor:top" o:gfxdata="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" stroked="f">
                 <v:textbox style="mso-fit-shape-to-text:t" inset="0,0,0,0">
                   <w:txbxContent>
                     <w:p>
@@ -21250,7 +22112,7 @@
                         <w:rPr>
                           <w:rtl/>
                         </w:rPr>
-                        <w:t>9</w:t>
+                        <w:t>13</w:t>
                       </w:r>
                       <w:r>
                         <w:rPr>
@@ -21282,7 +22144,7 @@
           <w:lang w:bidi="ar-SA"/>
         </w:rPr>
         <w:drawing>
-          <wp:anchor distT="0" distB="0" distL="114300" distR="114300" simplePos="0" relativeHeight="251662336" behindDoc="0" locked="0" layoutInCell="1" allowOverlap="1" wp14:anchorId="438335D1" wp14:editId="1BB46D38">
+          <wp:anchor distT="0" distB="0" distL="114300" distR="114300" simplePos="0" relativeHeight="251661312" behindDoc="0" locked="0" layoutInCell="1" allowOverlap="1" wp14:anchorId="438335D1" wp14:editId="468CB2A9">
             <wp:simplePos x="0" y="0"/>
             <wp:positionH relativeFrom="column">
               <wp:posOffset>1330430</wp:posOffset>
@@ -21307,7 +22169,7 @@
                     </pic:cNvPicPr>
                   </pic:nvPicPr>
                   <pic:blipFill rotWithShape="1">
-                    <a:blip r:embed="rId25" cstate="print">
+                    <a:blip r:embed="rId28" cstate="print">
                       <a:extLst>
                         <a:ext uri="{28A0092B-C50C-407E-A947-70E740481C1C}">
                           <a14:useLocalDpi xmlns:a14="http://schemas.microsoft.com/office/drawing/2010/main" val="0"/>
@@ -21376,7 +22238,7 @@
         <mc:AlternateContent>
           <mc:Choice Requires="wps">
             <w:drawing>
-              <wp:anchor distT="0" distB="0" distL="114300" distR="114300" simplePos="0" relativeHeight="251672576" behindDoc="0" locked="0" layoutInCell="1" allowOverlap="1" wp14:anchorId="73CEAC19" wp14:editId="7FBD0861">
+              <wp:anchor distT="0" distB="0" distL="114300" distR="114300" simplePos="0" relativeHeight="251671552" behindDoc="0" locked="0" layoutInCell="1" allowOverlap="1" wp14:anchorId="73CEAC19" wp14:editId="1EAED823">
                 <wp:simplePos x="0" y="0"/>
                 <wp:positionH relativeFrom="margin">
                   <wp:align>center</wp:align>
@@ -21472,7 +22334,7 @@
                               <w:rPr>
                                 <w:rtl/>
                               </w:rPr>
-                              <w:t>10</w:t>
+                              <w:t>14</w:t>
                             </w:r>
                             <w:r>
                               <w:rPr>
@@ -21505,7 +22367,7 @@
           </mc:Choice>
           <mc:Fallback>
             <w:pict>
-              <v:shape w14:anchorId="73CEAC19" id="Text Box 16" o:spid="_x0000_s1034" type="#_x0000_t202" style="position:absolute;left:0;text-align:left;margin-left:0;margin-top:216.95pt;width:223.05pt;height:.05pt;z-index:251672576;visibility:visible;mso-wrap-style:square;mso-wrap-distance-left:9pt;mso-wrap-distance-top:0;mso-wrap-distance-right:9pt;mso-wrap-distance-bottom:0;mso-position-horizontal:center;mso-position-horizontal-relative:margin;mso-position-vertical:absolute;mso-position-vertical-relative:text;v-text-anchor:top" o:gfxdata="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" stroked="f">
+              <v:shape w14:anchorId="73CEAC19" id="Text Box 16" o:spid="_x0000_s1032" type="#_x0000_t202" style="position:absolute;left:0;text-align:left;margin-left:0;margin-top:216.95pt;width:223.05pt;height:.05pt;z-index:251671552;visibility:visible;mso-wrap-style:square;mso-wrap-distance-left:9pt;mso-wrap-distance-top:0;mso-wrap-distance-right:9pt;mso-wrap-distance-bottom:0;mso-position-horizontal:center;mso-position-horizontal-relative:margin;mso-position-vertical:absolute;mso-position-vertical-relative:text;v-text-anchor:top" o:gfxdata="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" stroked="f">
                 <v:textbox style="mso-fit-shape-to-text:t" inset="0,0,0,0">
                   <w:txbxContent>
                     <w:p>
@@ -21570,7 +22432,7 @@
                         <w:rPr>
                           <w:rtl/>
                         </w:rPr>
-                        <w:t>10</w:t>
+                        <w:t>14</w:t>
                       </w:r>
                       <w:r>
                         <w:rPr>
@@ -21602,7 +22464,7 @@
           <w:lang w:bidi="ar-SA"/>
         </w:rPr>
         <w:drawing>
-          <wp:inline distT="0" distB="0" distL="0" distR="0" wp14:anchorId="3F025CB8" wp14:editId="0C8E453C">
+          <wp:inline distT="0" distB="0" distL="0" distR="0" wp14:anchorId="3F025CB8" wp14:editId="34A668EB">
             <wp:extent cx="2832735" cy="2679700"/>
             <wp:effectExtent l="0" t="0" r="5715" b="6350"/>
             <wp:docPr id="12" name="Picture 12" descr="C:\Users\DearUser\Desktop\IoT\Lamp_bb.jpg"/>
@@ -21619,7 +22481,7 @@
                     </pic:cNvPicPr>
                   </pic:nvPicPr>
                   <pic:blipFill rotWithShape="1">
-                    <a:blip r:embed="rId26" cstate="print">
+                    <a:blip r:embed="rId29" cstate="print">
                       <a:extLst>
                         <a:ext uri="{28A0092B-C50C-407E-A947-70E740481C1C}">
                           <a14:useLocalDpi xmlns:a14="http://schemas.microsoft.com/office/drawing/2010/main" val="0"/>
@@ -21674,6 +22536,7 @@
           <w:rFonts w:hint="cs"/>
           <w:rtl/>
         </w:rPr>
+        <w:lastRenderedPageBreak/>
         <w:t>دما</w:t>
       </w:r>
       <w:r>
@@ -21715,7 +22578,7 @@
         <mc:AlternateContent>
           <mc:Choice Requires="wps">
             <w:drawing>
-              <wp:anchor distT="0" distB="0" distL="114300" distR="114300" simplePos="0" relativeHeight="251674624" behindDoc="0" locked="0" layoutInCell="1" allowOverlap="1" wp14:anchorId="552891C9" wp14:editId="6E40BF2E">
+              <wp:anchor distT="0" distB="0" distL="114300" distR="114300" simplePos="0" relativeHeight="251673600" behindDoc="0" locked="0" layoutInCell="1" allowOverlap="1" wp14:anchorId="552891C9" wp14:editId="6F13CDAB">
                 <wp:simplePos x="0" y="0"/>
                 <wp:positionH relativeFrom="column">
                   <wp:posOffset>1218565</wp:posOffset>
@@ -21811,7 +22674,7 @@
                               <w:rPr>
                                 <w:rtl/>
                               </w:rPr>
-                              <w:t>11</w:t>
+                              <w:t>15</w:t>
                             </w:r>
                             <w:r>
                               <w:rPr>
@@ -21844,7 +22707,7 @@
           </mc:Choice>
           <mc:Fallback>
             <w:pict>
-              <v:shape w14:anchorId="552891C9" id="Text Box 17" o:spid="_x0000_s1035" type="#_x0000_t202" style="position:absolute;left:0;text-align:left;margin-left:95.95pt;margin-top:215pt;width:261.7pt;height:.05pt;z-index:251674624;visibility:visible;mso-wrap-style:square;mso-wrap-distance-left:9pt;mso-wrap-distance-top:0;mso-wrap-distance-right:9pt;mso-wrap-distance-bottom:0;mso-position-horizontal:absolute;mso-position-horizontal-relative:text;mso-position-vertical:absolute;mso-position-vertical-relative:text;v-text-anchor:top" o:gfxdata="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" stroked="f">
+              <v:shape w14:anchorId="552891C9" id="Text Box 17" o:spid="_x0000_s1033" type="#_x0000_t202" style="position:absolute;left:0;text-align:left;margin-left:95.95pt;margin-top:215pt;width:261.7pt;height:.05pt;z-index:251673600;visibility:visible;mso-wrap-style:square;mso-wrap-distance-left:9pt;mso-wrap-distance-top:0;mso-wrap-distance-right:9pt;mso-wrap-distance-bottom:0;mso-position-horizontal:absolute;mso-position-horizontal-relative:text;mso-position-vertical:absolute;mso-position-vertical-relative:text;v-text-anchor:top" o:gfxdata="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" stroked="f">
                 <v:textbox style="mso-fit-shape-to-text:t" inset="0,0,0,0">
                   <w:txbxContent>
                     <w:p>
@@ -21909,7 +22772,7 @@
                         <w:rPr>
                           <w:rtl/>
                         </w:rPr>
-                        <w:t>11</w:t>
+                        <w:t>15</w:t>
                       </w:r>
                       <w:r>
                         <w:rPr>
@@ -21941,7 +22804,7 @@
           <w:lang w:bidi="ar-SA"/>
         </w:rPr>
         <w:drawing>
-          <wp:inline distT="0" distB="0" distL="0" distR="0" wp14:anchorId="5C4C7A64" wp14:editId="3C23A8C9">
+          <wp:inline distT="0" distB="0" distL="0" distR="0" wp14:anchorId="5C4C7A64" wp14:editId="65C61234">
             <wp:extent cx="3323909" cy="2703613"/>
             <wp:effectExtent l="0" t="0" r="0" b="1905"/>
             <wp:docPr id="13" name="Picture 13" descr="C:\Users\DearUser\Desktop\IoT\MQ9-DHT_bb.jpg"/>
@@ -21958,7 +22821,7 @@
                     </pic:cNvPicPr>
                   </pic:nvPicPr>
                   <pic:blipFill rotWithShape="1">
-                    <a:blip r:embed="rId27" cstate="print">
+                    <a:blip r:embed="rId30" cstate="print">
                       <a:extLst>
                         <a:ext uri="{28A0092B-C50C-407E-A947-70E740481C1C}">
                           <a14:useLocalDpi xmlns:a14="http://schemas.microsoft.com/office/drawing/2010/main" val="0"/>
@@ -22503,7 +23366,7 @@
           <w:szCs w:val="24"/>
           <w:rtl/>
         </w:rPr>
-        <w:footnoteReference w:id="27"/>
+        <w:footnoteReference w:id="28"/>
       </w:r>
       <w:r>
         <w:rPr>
@@ -22532,7 +23395,7 @@
         <w:rPr>
           <w:rtl/>
         </w:rPr>
-        <w:footnoteReference w:id="28"/>
+        <w:footnoteReference w:id="29"/>
       </w:r>
       <w:r>
         <w:rPr>
@@ -22767,7 +23630,7 @@
         <w:rPr>
           <w:rtl/>
         </w:rPr>
-        <w:footnoteReference w:id="29"/>
+        <w:footnoteReference w:id="30"/>
       </w:r>
       <w:r>
         <w:rPr>
@@ -22780,7 +23643,7 @@
         <w:rPr>
           <w:rtl/>
         </w:rPr>
-        <w:footnoteReference w:id="30"/>
+        <w:footnoteReference w:id="31"/>
       </w:r>
       <w:r>
         <w:rPr>
@@ -22930,7 +23793,7 @@
         <w:rPr>
           <w:rtl/>
         </w:rPr>
-        <w:footnoteReference w:id="31"/>
+        <w:footnoteReference w:id="32"/>
       </w:r>
       <w:r>
         <w:rPr>
@@ -22975,7 +23838,7 @@
                     </pic:cNvPicPr>
                   </pic:nvPicPr>
                   <pic:blipFill rotWithShape="1">
-                    <a:blip r:embed="rId28">
+                    <a:blip r:embed="rId31">
                       <a:extLst>
                         <a:ext uri="{28A0092B-C50C-407E-A947-70E740481C1C}">
                           <a14:useLocalDpi xmlns:a14="http://schemas.microsoft.com/office/drawing/2010/main" val="0"/>
@@ -23069,7 +23932,7 @@
         <w:rPr>
           <w:rtl/>
         </w:rPr>
-        <w:t>12</w:t>
+        <w:t>16</w:t>
       </w:r>
       <w:r>
         <w:rPr>
@@ -23143,7 +24006,7 @@
         <w:rPr>
           <w:rtl/>
         </w:rPr>
-        <w:footnoteReference w:id="32"/>
+        <w:footnoteReference w:id="33"/>
       </w:r>
       <w:r>
         <w:rPr>
@@ -23206,7 +24069,7 @@
         <w:rPr>
           <w:rtl/>
         </w:rPr>
-        <w:footnoteReference w:id="33"/>
+        <w:footnoteReference w:id="34"/>
       </w:r>
       <w:r>
         <w:rPr>
@@ -23219,7 +24082,7 @@
         <w:rPr>
           <w:rtl/>
         </w:rPr>
-        <w:footnoteReference w:id="34"/>
+        <w:footnoteReference w:id="35"/>
       </w:r>
       <w:r>
         <w:rPr>
@@ -23340,7 +24203,7 @@
         <w:rPr>
           <w:rtl/>
         </w:rPr>
-        <w:footnoteReference w:id="35"/>
+        <w:footnoteReference w:id="36"/>
       </w:r>
       <w:r>
         <w:rPr>
@@ -24442,7 +25305,7 @@
       </w:r>
     </w:p>
     <w:sectPr>
-      <w:headerReference w:type="default" r:id="rId29"/>
+      <w:headerReference w:type="default" r:id="rId32"/>
       <w:pgSz w:w="11906" w:h="16838" w:code="9"/>
       <w:pgMar w:top="1440" w:right="1440" w:bottom="1440" w:left="1440" w:header="720" w:footer="720" w:gutter="0"/>
       <w:pgNumType w:start="1" w:chapStyle="1"/>
@@ -24657,7 +25520,6 @@
         <w:pStyle w:val="FootnoteText"/>
         <w:bidi w:val="0"/>
         <w:rPr>
-          <w:rFonts w:hint="cs"/>
           <w:rtl/>
         </w:rPr>
       </w:pPr>
@@ -25099,18 +25961,15 @@
         <w:t xml:space="preserve"> </w:t>
       </w:r>
       <w:r>
-        <w:rPr>
-          <w:sz w:val="18"/>
-          <w:szCs w:val="18"/>
-        </w:rPr>
-        <w:t>Servo Motor</w:t>
+        <w:t>One-Way Mirror</w:t>
       </w:r>
     </w:p>
   </w:footnote>
   <w:footnote w:id="27">
     <w:p>
       <w:pPr>
-        <w:pStyle w:val="NoSpacing"/>
+        <w:pStyle w:val="FootnoteText"/>
+        <w:bidi w:val="0"/>
       </w:pPr>
       <w:r>
         <w:rPr>
@@ -25119,7 +25978,17 @@
         <w:footnoteRef/>
       </w:r>
       <w:r>
-        <w:t xml:space="preserve"> Application Layer</w:t>
+        <w:rPr>
+          <w:rtl/>
+        </w:rPr>
+        <w:t xml:space="preserve"> </w:t>
+      </w:r>
+      <w:r>
+        <w:rPr>
+          <w:sz w:val="18"/>
+          <w:szCs w:val="18"/>
+        </w:rPr>
+        <w:t>Servo Motor</w:t>
       </w:r>
     </w:p>
   </w:footnote>
@@ -25135,13 +26004,7 @@
         <w:footnoteRef/>
       </w:r>
       <w:r>
-        <w:rPr>
-          <w:rtl/>
-        </w:rPr>
-        <w:t xml:space="preserve"> </w:t>
-      </w:r>
-      <w:r>
-        <w:t>Message Queuing Telemetry Transport</w:t>
+        <w:t xml:space="preserve"> Application Layer</w:t>
       </w:r>
     </w:p>
   </w:footnote>
@@ -25163,7 +26026,7 @@
         <w:t xml:space="preserve"> </w:t>
       </w:r>
       <w:r>
-        <w:t>Light Weight</w:t>
+        <w:t>Message Queuing Telemetry Transport</w:t>
       </w:r>
     </w:p>
   </w:footnote>
@@ -25185,7 +26048,7 @@
         <w:t xml:space="preserve"> </w:t>
       </w:r>
       <w:r>
-        <w:t>Machine to Machine (M2M)</w:t>
+        <w:t>Light Weight</w:t>
       </w:r>
     </w:p>
   </w:footnote>
@@ -25207,7 +26070,7 @@
         <w:t xml:space="preserve"> </w:t>
       </w:r>
       <w:r>
-        <w:t>Broker</w:t>
+        <w:t>Machine to Machine (M2M)</w:t>
       </w:r>
     </w:p>
   </w:footnote>
@@ -25229,7 +26092,7 @@
         <w:t xml:space="preserve"> </w:t>
       </w:r>
       <w:r>
-        <w:t xml:space="preserve">Topic </w:t>
+        <w:t>Broker</w:t>
       </w:r>
     </w:p>
   </w:footnote>
@@ -25251,7 +26114,7 @@
         <w:t xml:space="preserve"> </w:t>
       </w:r>
       <w:r>
-        <w:t xml:space="preserve">Subscribe </w:t>
+        <w:t xml:space="preserve">Topic </w:t>
       </w:r>
     </w:p>
   </w:footnote>
@@ -25273,11 +26136,33 @@
         <w:t xml:space="preserve"> </w:t>
       </w:r>
       <w:r>
-        <w:t xml:space="preserve">Subscriber </w:t>
+        <w:t xml:space="preserve">Subscribe </w:t>
       </w:r>
     </w:p>
   </w:footnote>
   <w:footnote w:id="35">
+    <w:p>
+      <w:pPr>
+        <w:pStyle w:val="NoSpacing"/>
+      </w:pPr>
+      <w:r>
+        <w:rPr>
+          <w:rStyle w:val="FootnoteReference"/>
+        </w:rPr>
+        <w:footnoteRef/>
+      </w:r>
+      <w:r>
+        <w:rPr>
+          <w:rtl/>
+        </w:rPr>
+        <w:t xml:space="preserve"> </w:t>
+      </w:r>
+      <w:r>
+        <w:t xml:space="preserve">Subscriber </w:t>
+      </w:r>
+    </w:p>
+  </w:footnote>
+  <w:footnote w:id="36">
     <w:p>
       <w:pPr>
         <w:pStyle w:val="NoSpacing"/>
@@ -26812,7 +27697,7 @@
     <w:uiPriority w:val="9"/>
     <w:unhideWhenUsed/>
     <w:qFormat/>
-    <w:rsid w:val="005F145B"/>
+    <w:rsid w:val="006B7678"/>
     <w:pPr>
       <w:keepNext/>
       <w:keepLines/>
@@ -26822,6 +27707,8 @@
     <w:rPr>
       <w:rFonts w:eastAsiaTheme="majorEastAsia"/>
       <w:b/>
+      <w:sz w:val="36"/>
+      <w:szCs w:val="40"/>
     </w:rPr>
   </w:style>
   <w:style w:type="paragraph" w:styleId="Heading3">
@@ -26947,7 +27834,7 @@
     <w:uiPriority w:val="35"/>
     <w:unhideWhenUsed/>
     <w:qFormat/>
-    <w:rsid w:val="009348EF"/>
+    <w:rsid w:val="006B7678"/>
     <w:pPr>
       <w:jc w:val="center"/>
     </w:pPr>
@@ -26955,8 +27842,6 @@
       <w:rFonts w:ascii="Calibri" w:hAnsi="Calibri" w:cs="B Zar"/>
       <w:noProof/>
       <w:color w:val="404040" w:themeColor="text1" w:themeTint="BF"/>
-      <w:sz w:val="18"/>
-      <w:szCs w:val="18"/>
       <w:lang w:bidi="fa-IR"/>
     </w:rPr>
   </w:style>
@@ -27061,12 +27946,12 @@
     <w:basedOn w:val="DefaultParagraphFont"/>
     <w:link w:val="Heading2"/>
     <w:uiPriority w:val="9"/>
-    <w:rsid w:val="005F145B"/>
+    <w:rsid w:val="006B7678"/>
     <w:rPr>
       <w:rFonts w:ascii="Linux Libertine" w:eastAsiaTheme="majorEastAsia" w:hAnsi="Linux Libertine" w:cs="B Zar"/>
       <w:b/>
-      <w:sz w:val="28"/>
-      <w:szCs w:val="32"/>
+      <w:sz w:val="36"/>
+      <w:szCs w:val="40"/>
       <w:lang w:bidi="fa-IR"/>
     </w:rPr>
   </w:style>
@@ -27630,7 +28515,7 @@
 </file>
 
 <file path=customXml/itemProps1.xml><?xml version="1.0" encoding="utf-8"?>
-<ds:datastoreItem xmlns:ds="http://schemas.openxmlformats.org/officeDocument/2006/customXml" ds:itemID="{E0A437DC-889B-4068-957A-3E44F4D6515C}">
+<ds:datastoreItem xmlns:ds="http://schemas.openxmlformats.org/officeDocument/2006/customXml" ds:itemID="{ACA1E53B-86AC-4985-BF90-431AB46FC42B}">
   <ds:schemaRefs>
     <ds:schemaRef ds:uri="http://schemas.openxmlformats.org/officeDocument/2006/bibliography"/>
   </ds:schemaRefs>

</xml_diff>